<commit_message>
written metadatas of objects
</commit_message>
<xml_diff>
--- a/texts/Yigit-Texts.docx
+++ b/texts/Yigit-Texts.docx
@@ -1,6 +1,6 @@
 
 <file path=word/document.xml><?xml version="1.0" encoding="utf-8"?>
-<w:document xmlns:wpc="http://schemas.microsoft.com/office/word/2010/wordprocessingCanvas" xmlns:cx="http://schemas.microsoft.com/office/drawing/2014/chartex" xmlns:cx1="http://schemas.microsoft.com/office/drawing/2015/9/8/chartex" xmlns:cx2="http://schemas.microsoft.com/office/drawing/2015/10/21/chartex" xmlns:cx3="http://schemas.microsoft.com/office/drawing/2016/5/9/chartex" xmlns:cx4="http://schemas.microsoft.com/office/drawing/2016/5/10/chartex" xmlns:cx5="http://schemas.microsoft.com/office/drawing/2016/5/11/chartex" xmlns:cx6="http://schemas.microsoft.com/office/drawing/2016/5/12/chartex" xmlns:cx7="http://schemas.microsoft.com/office/drawing/2016/5/13/chartex" xmlns:cx8="http://schemas.microsoft.com/office/drawing/2016/5/14/chartex" xmlns:mc="http://schemas.openxmlformats.org/markup-compatibility/2006" xmlns:aink="http://schemas.microsoft.com/office/drawing/2016/ink" xmlns:am3d="http://schemas.microsoft.com/office/drawing/2017/model3d" xmlns:o="urn:schemas-microsoft-com:office:office" xmlns:oel="http://schemas.microsoft.com/office/2019/extlst" xmlns:r="http://schemas.openxmlformats.org/officeDocument/2006/relationships" xmlns:m="http://schemas.openxmlformats.org/officeDocument/2006/math" xmlns:v="urn:schemas-microsoft-com:vml" xmlns:wp14="http://schemas.microsoft.com/office/word/2010/wordprocessingDrawing" xmlns:wp="http://schemas.openxmlformats.org/drawingml/2006/wordprocessingDrawing" xmlns:w10="urn:schemas-microsoft-com:office:word" xmlns:w="http://schemas.openxmlformats.org/wordprocessingml/2006/main" xmlns:w14="http://schemas.microsoft.com/office/word/2010/wordml" xmlns:w15="http://schemas.microsoft.com/office/word/2012/wordml" xmlns:w16cex="http://schemas.microsoft.com/office/word/2018/wordml/cex" xmlns:w16cid="http://schemas.microsoft.com/office/word/2016/wordml/cid" xmlns:w16="http://schemas.microsoft.com/office/word/2018/wordml" xmlns:w16du="http://schemas.microsoft.com/office/word/2023/wordml/word16du" xmlns:w16sdtdh="http://schemas.microsoft.com/office/word/2020/wordml/sdtdatahash" xmlns:w16sdtfl="http://schemas.microsoft.com/office/word/2024/wordml/sdtformatlock" xmlns:w16se="http://schemas.microsoft.com/office/word/2015/wordml/symex" xmlns:wpg="http://schemas.microsoft.com/office/word/2010/wordprocessingGroup" xmlns:wpi="http://schemas.microsoft.com/office/word/2010/wordprocessingInk" xmlns:wne="http://schemas.microsoft.com/office/word/2006/wordml" xmlns:wps="http://schemas.microsoft.com/office/word/2010/wordprocessingShape" mc:Ignorable="w14 w15 w16se w16cid w16 w16cex w16sdtdh w16sdtfl w16du wp14">
+<w:document xmlns:wpc="http://schemas.microsoft.com/office/word/2010/wordprocessingCanvas" xmlns:cx="http://schemas.microsoft.com/office/drawing/2014/chartex" xmlns:cx1="http://schemas.microsoft.com/office/drawing/2015/9/8/chartex" xmlns:cx2="http://schemas.microsoft.com/office/drawing/2015/10/21/chartex" xmlns:cx3="http://schemas.microsoft.com/office/drawing/2016/5/9/chartex" xmlns:cx4="http://schemas.microsoft.com/office/drawing/2016/5/10/chartex" xmlns:cx5="http://schemas.microsoft.com/office/drawing/2016/5/11/chartex" xmlns:cx6="http://schemas.microsoft.com/office/drawing/2016/5/12/chartex" xmlns:cx7="http://schemas.microsoft.com/office/drawing/2016/5/13/chartex" xmlns:cx8="http://schemas.microsoft.com/office/drawing/2016/5/14/chartex" xmlns:mc="http://schemas.openxmlformats.org/markup-compatibility/2006" xmlns:aink="http://schemas.microsoft.com/office/drawing/2016/ink" xmlns:am3d="http://schemas.microsoft.com/office/drawing/2017/model3d" xmlns:o="urn:schemas-microsoft-com:office:office" xmlns:oel="http://schemas.microsoft.com/office/2019/extlst" xmlns:r="http://schemas.openxmlformats.org/officeDocument/2006/relationships" xmlns:m="http://schemas.openxmlformats.org/officeDocument/2006/math" xmlns:v="urn:schemas-microsoft-com:vml" xmlns:wp14="http://schemas.microsoft.com/office/word/2010/wordprocessingDrawing" xmlns:wp="http://schemas.openxmlformats.org/drawingml/2006/wordprocessingDrawing" xmlns:w10="urn:schemas-microsoft-com:office:word" xmlns:w="http://schemas.openxmlformats.org/wordprocessingml/2006/main" xmlns:w14="http://schemas.microsoft.com/office/word/2010/wordml" xmlns:w15="http://schemas.microsoft.com/office/word/2012/wordml" xmlns:w16cex="http://schemas.microsoft.com/office/word/2018/wordml/cex" xmlns:w16cid="http://schemas.microsoft.com/office/word/2016/wordml/cid" xmlns:w16="http://schemas.microsoft.com/office/word/2018/wordml" xmlns:w16du="http://schemas.microsoft.com/office/word/2023/wordml/word16du" xmlns:w16sdtdh="http://schemas.microsoft.com/office/word/2020/wordml/sdtdatahash" xmlns:w16se="http://schemas.microsoft.com/office/word/2015/wordml/symex" xmlns:wpg="http://schemas.microsoft.com/office/word/2010/wordprocessingGroup" xmlns:wpi="http://schemas.microsoft.com/office/word/2010/wordprocessingInk" xmlns:wne="http://schemas.microsoft.com/office/word/2006/wordml" xmlns:wps="http://schemas.microsoft.com/office/word/2010/wordprocessingShape" mc:Ignorable="w14 w15 w16se w16cid w16 w16cex w16sdtdh w16du wp14">
   <w:body>
     <w:p>
       <w:pPr>
@@ -20,7 +20,7 @@
           <w:sz w:val="28"/>
           <w:szCs w:val="28"/>
         </w:rPr>
-        <w:t xml:space="preserve">Hades and </w:t>
+        <w:t xml:space="preserve">Hades </w:t>
       </w:r>
       <w:proofErr w:type="spellStart"/>
       <w:r>
@@ -31,6 +31,28 @@
           <w:sz w:val="28"/>
           <w:szCs w:val="28"/>
         </w:rPr>
+        <w:t>and</w:t>
+      </w:r>
+      <w:proofErr w:type="spellEnd"/>
+      <w:r>
+        <w:rPr>
+          <w:b/>
+          <w:bCs/>
+          <w:color w:val="EE0000"/>
+          <w:sz w:val="28"/>
+          <w:szCs w:val="28"/>
+        </w:rPr>
+        <w:t xml:space="preserve"> </w:t>
+      </w:r>
+      <w:proofErr w:type="spellStart"/>
+      <w:r>
+        <w:rPr>
+          <w:b/>
+          <w:bCs/>
+          <w:color w:val="EE0000"/>
+          <w:sz w:val="28"/>
+          <w:szCs w:val="28"/>
+        </w:rPr>
         <w:t>Persephone</w:t>
       </w:r>
       <w:proofErr w:type="spellEnd"/>
@@ -54,7 +76,7 @@
           <w:sz w:val="28"/>
           <w:szCs w:val="28"/>
         </w:rPr>
-        <w:t>Terracotta</w:t>
+        <w:t>Abduction</w:t>
       </w:r>
       <w:proofErr w:type="spellEnd"/>
       <w:r>
@@ -65,7 +87,7 @@
           <w:sz w:val="28"/>
           <w:szCs w:val="28"/>
         </w:rPr>
-        <w:t xml:space="preserve"> </w:t>
+        <w:t xml:space="preserve"> of </w:t>
       </w:r>
       <w:proofErr w:type="spellStart"/>
       <w:r>
@@ -76,10 +98,12 @@
           <w:sz w:val="28"/>
           <w:szCs w:val="28"/>
         </w:rPr>
-        <w:t>Hydria</w:t>
-      </w:r>
-      <w:proofErr w:type="spellEnd"/>
-      <w:r>
+        <w:t>Persephone</w:t>
+      </w:r>
+      <w:proofErr w:type="spellEnd"/>
+    </w:p>
+    <w:p>
+      <w:pPr>
         <w:rPr>
           <w:b/>
           <w:bCs/>
@@ -87,9 +111,7 @@
           <w:sz w:val="28"/>
           <w:szCs w:val="28"/>
         </w:rPr>
-        <w:t xml:space="preserve"> (</w:t>
-      </w:r>
-      <w:proofErr w:type="spellStart"/>
+      </w:pPr>
       <w:r>
         <w:rPr>
           <w:b/>
@@ -98,87 +120,18 @@
           <w:sz w:val="28"/>
           <w:szCs w:val="28"/>
         </w:rPr>
-        <w:t>Water</w:t>
-      </w:r>
-      <w:proofErr w:type="spellEnd"/>
-      <w:r>
-        <w:rPr>
-          <w:b/>
-          <w:bCs/>
-          <w:color w:val="EE0000"/>
-          <w:sz w:val="28"/>
-          <w:szCs w:val="28"/>
-        </w:rPr>
-        <w:t xml:space="preserve"> </w:t>
-      </w:r>
-      <w:proofErr w:type="spellStart"/>
-      <w:r>
-        <w:rPr>
-          <w:b/>
-          <w:bCs/>
-          <w:color w:val="EE0000"/>
-          <w:sz w:val="28"/>
-          <w:szCs w:val="28"/>
-        </w:rPr>
-        <w:t>Jar</w:t>
-      </w:r>
-      <w:proofErr w:type="spellEnd"/>
-      <w:proofErr w:type="gramStart"/>
-      <w:r>
-        <w:rPr>
-          <w:b/>
-          <w:bCs/>
-          <w:color w:val="EE0000"/>
-          <w:sz w:val="28"/>
-          <w:szCs w:val="28"/>
-        </w:rPr>
-        <w:t>) -</w:t>
-      </w:r>
-      <w:proofErr w:type="gramEnd"/>
-      <w:r>
-        <w:rPr>
-          <w:b/>
-          <w:bCs/>
-          <w:color w:val="EE0000"/>
-          <w:sz w:val="28"/>
-          <w:szCs w:val="28"/>
-        </w:rPr>
-        <w:t xml:space="preserve"> </w:t>
-      </w:r>
-      <w:proofErr w:type="spellStart"/>
-      <w:r>
-        <w:rPr>
-          <w:b/>
-          <w:bCs/>
-          <w:color w:val="EE0000"/>
-          <w:sz w:val="28"/>
-          <w:szCs w:val="28"/>
-        </w:rPr>
-        <w:t>Abduction</w:t>
-      </w:r>
-      <w:proofErr w:type="spellEnd"/>
-      <w:r>
-        <w:rPr>
-          <w:b/>
-          <w:bCs/>
-          <w:color w:val="EE0000"/>
-          <w:sz w:val="28"/>
-          <w:szCs w:val="28"/>
-        </w:rPr>
-        <w:t xml:space="preserve"> of </w:t>
-      </w:r>
-      <w:proofErr w:type="spellStart"/>
-      <w:r>
-        <w:rPr>
-          <w:b/>
-          <w:bCs/>
-          <w:color w:val="EE0000"/>
-          <w:sz w:val="28"/>
-          <w:szCs w:val="28"/>
-        </w:rPr>
-        <w:t>Persephone</w:t>
-      </w:r>
-      <w:proofErr w:type="spellEnd"/>
+        <w:br/>
+      </w:r>
+      <w:hyperlink r:id="rId5" w:history="1">
+        <w:r>
+          <w:rPr>
+            <w:rStyle w:val="Kpr"/>
+            <w:b/>
+            <w:bCs/>
+          </w:rPr>
+          <w:t>https://www.collezionegalleriaborghese.it/en/opere/rape-of-proserpine</w:t>
+        </w:r>
+      </w:hyperlink>
     </w:p>
     <w:p>
       <w:pPr>
@@ -207,7 +160,7 @@
     <w:p>
       <w:r>
         <w:pict w14:anchorId="30597DEB">
-          <v:rect id="_x0000_i1180" style="width:0;height:1.5pt" o:hralign="center" o:hrstd="t" o:hr="t" fillcolor="#a0a0a0" stroked="f"/>
+          <v:rect id="_x0000_i1025" style="width:0;height:1.5pt" o:hralign="center" o:hrstd="t" o:hr="t" fillcolor="#a0a0a0" stroked="f"/>
         </w:pict>
       </w:r>
     </w:p>
@@ -633,7 +586,15 @@
       </w:r>
       <w:proofErr w:type="spellEnd"/>
       <w:r>
-        <w:t xml:space="preserve"> and </w:t>
+        <w:t xml:space="preserve"> </w:t>
+      </w:r>
+      <w:proofErr w:type="spellStart"/>
+      <w:r>
+        <w:t>and</w:t>
+      </w:r>
+      <w:proofErr w:type="spellEnd"/>
+      <w:r>
+        <w:t xml:space="preserve"> </w:t>
       </w:r>
       <w:proofErr w:type="spellStart"/>
       <w:r>
@@ -697,7 +658,15 @@
       </w:r>
       <w:proofErr w:type="spellEnd"/>
       <w:r>
-        <w:t xml:space="preserve">, and </w:t>
+        <w:t xml:space="preserve">, </w:t>
+      </w:r>
+      <w:proofErr w:type="spellStart"/>
+      <w:r>
+        <w:t>and</w:t>
+      </w:r>
+      <w:proofErr w:type="spellEnd"/>
+      <w:r>
+        <w:t xml:space="preserve"> </w:t>
       </w:r>
       <w:proofErr w:type="spellStart"/>
       <w:r>
@@ -817,7 +786,15 @@
       </w:r>
       <w:proofErr w:type="spellEnd"/>
       <w:r>
-        <w:t xml:space="preserve"> to </w:t>
+        <w:t xml:space="preserve"> </w:t>
+      </w:r>
+      <w:proofErr w:type="spellStart"/>
+      <w:r>
+        <w:t>to</w:t>
+      </w:r>
+      <w:proofErr w:type="spellEnd"/>
+      <w:r>
+        <w:t xml:space="preserve"> </w:t>
       </w:r>
       <w:proofErr w:type="spellStart"/>
       <w:r>
@@ -847,7 +824,7 @@
     <w:p>
       <w:r>
         <w:pict w14:anchorId="74407483">
-          <v:rect id="_x0000_i1181" style="width:0;height:1.5pt" o:hralign="center" o:hrstd="t" o:hr="t" fillcolor="#a0a0a0" stroked="f"/>
+          <v:rect id="_x0000_i1026" style="width:0;height:1.5pt" o:hralign="center" o:hrstd="t" o:hr="t" fillcolor="#a0a0a0" stroked="f"/>
         </w:pict>
       </w:r>
     </w:p>
@@ -1055,7 +1032,15 @@
       </w:r>
       <w:proofErr w:type="spellEnd"/>
       <w:r>
-        <w:t xml:space="preserve"> to </w:t>
+        <w:t xml:space="preserve"> </w:t>
+      </w:r>
+      <w:proofErr w:type="spellStart"/>
+      <w:r>
+        <w:t>to</w:t>
+      </w:r>
+      <w:proofErr w:type="spellEnd"/>
+      <w:r>
+        <w:t xml:space="preserve"> </w:t>
       </w:r>
       <w:proofErr w:type="spellStart"/>
       <w:r>
@@ -1111,7 +1096,15 @@
       </w:r>
       <w:proofErr w:type="spellEnd"/>
       <w:r>
-        <w:t xml:space="preserve">, and </w:t>
+        <w:t xml:space="preserve">, </w:t>
+      </w:r>
+      <w:proofErr w:type="spellStart"/>
+      <w:r>
+        <w:t>and</w:t>
+      </w:r>
+      <w:proofErr w:type="spellEnd"/>
+      <w:r>
+        <w:t xml:space="preserve"> </w:t>
       </w:r>
       <w:proofErr w:type="spellStart"/>
       <w:r>
@@ -1119,7 +1112,15 @@
       </w:r>
       <w:proofErr w:type="spellEnd"/>
       <w:r>
-        <w:t xml:space="preserve"> to </w:t>
+        <w:t xml:space="preserve"> </w:t>
+      </w:r>
+      <w:proofErr w:type="spellStart"/>
+      <w:r>
+        <w:t>to</w:t>
+      </w:r>
+      <w:proofErr w:type="spellEnd"/>
+      <w:r>
+        <w:t xml:space="preserve"> </w:t>
       </w:r>
       <w:proofErr w:type="spellStart"/>
       <w:r>
@@ -1434,7 +1435,15 @@
       </w:r>
       <w:proofErr w:type="spellEnd"/>
       <w:r>
-        <w:t xml:space="preserve"> to </w:t>
+        <w:t xml:space="preserve"> </w:t>
+      </w:r>
+      <w:proofErr w:type="spellStart"/>
+      <w:r>
+        <w:t>to</w:t>
+      </w:r>
+      <w:proofErr w:type="spellEnd"/>
+      <w:r>
+        <w:t xml:space="preserve"> </w:t>
       </w:r>
       <w:proofErr w:type="spellStart"/>
       <w:r>
@@ -1516,7 +1525,23 @@
           <w:b/>
           <w:bCs/>
         </w:rPr>
-        <w:t xml:space="preserve"> and Eros</w:t>
+        <w:t xml:space="preserve"> </w:t>
+      </w:r>
+      <w:proofErr w:type="spellStart"/>
+      <w:r>
+        <w:rPr>
+          <w:b/>
+          <w:bCs/>
+        </w:rPr>
+        <w:t>and</w:t>
+      </w:r>
+      <w:proofErr w:type="spellEnd"/>
+      <w:r>
+        <w:rPr>
+          <w:b/>
+          <w:bCs/>
+        </w:rPr>
+        <w:t xml:space="preserve"> Eros</w:t>
       </w:r>
       <w:r>
         <w:t xml:space="preserve">, </w:t>
@@ -1607,7 +1632,15 @@
       </w:r>
       <w:proofErr w:type="spellEnd"/>
       <w:r>
-        <w:t xml:space="preserve">; and </w:t>
+        <w:t xml:space="preserve">; </w:t>
+      </w:r>
+      <w:proofErr w:type="spellStart"/>
+      <w:r>
+        <w:t>and</w:t>
+      </w:r>
+      <w:proofErr w:type="spellEnd"/>
+      <w:r>
+        <w:t xml:space="preserve"> </w:t>
       </w:r>
       <w:r>
         <w:rPr>
@@ -1649,7 +1682,15 @@
       </w:r>
       <w:proofErr w:type="spellEnd"/>
       <w:r>
-        <w:t xml:space="preserve"> and </w:t>
+        <w:t xml:space="preserve"> </w:t>
+      </w:r>
+      <w:proofErr w:type="spellStart"/>
+      <w:r>
+        <w:t>and</w:t>
+      </w:r>
+      <w:proofErr w:type="spellEnd"/>
+      <w:r>
+        <w:t xml:space="preserve"> </w:t>
       </w:r>
       <w:proofErr w:type="spellStart"/>
       <w:r>
@@ -1701,7 +1742,15 @@
       </w:r>
       <w:proofErr w:type="spellEnd"/>
       <w:r>
-        <w:t xml:space="preserve"> and </w:t>
+        <w:t xml:space="preserve"> </w:t>
+      </w:r>
+      <w:proofErr w:type="spellStart"/>
+      <w:r>
+        <w:t>and</w:t>
+      </w:r>
+      <w:proofErr w:type="spellEnd"/>
+      <w:r>
+        <w:t xml:space="preserve"> </w:t>
       </w:r>
       <w:proofErr w:type="spellStart"/>
       <w:r>
@@ -1831,7 +1880,7 @@
     <w:p>
       <w:r>
         <w:pict w14:anchorId="67C2C51E">
-          <v:rect id="_x0000_i1182" style="width:0;height:1.5pt" o:hralign="center" o:hrstd="t" o:hr="t" fillcolor="#a0a0a0" stroked="f"/>
+          <v:rect id="_x0000_i1027" style="width:0;height:1.5pt" o:hralign="center" o:hrstd="t" o:hr="t" fillcolor="#a0a0a0" stroked="f"/>
         </w:pict>
       </w:r>
     </w:p>
@@ -2097,7 +2146,15 @@
       </w:r>
       <w:proofErr w:type="spellEnd"/>
       <w:r>
-        <w:t xml:space="preserve"> to </w:t>
+        <w:t xml:space="preserve"> </w:t>
+      </w:r>
+      <w:proofErr w:type="spellStart"/>
+      <w:r>
+        <w:t>to</w:t>
+      </w:r>
+      <w:proofErr w:type="spellEnd"/>
+      <w:r>
+        <w:t xml:space="preserve"> </w:t>
       </w:r>
       <w:proofErr w:type="spellStart"/>
       <w:r>
@@ -2153,7 +2210,15 @@
       </w:r>
       <w:proofErr w:type="spellEnd"/>
       <w:r>
-        <w:t xml:space="preserve"> to </w:t>
+        <w:t xml:space="preserve"> </w:t>
+      </w:r>
+      <w:proofErr w:type="spellStart"/>
+      <w:r>
+        <w:t>to</w:t>
+      </w:r>
+      <w:proofErr w:type="spellEnd"/>
+      <w:r>
+        <w:t xml:space="preserve"> </w:t>
       </w:r>
       <w:proofErr w:type="spellStart"/>
       <w:r>
@@ -2309,7 +2374,15 @@
       </w:r>
       <w:proofErr w:type="spellEnd"/>
       <w:r>
-        <w:t xml:space="preserve">, and </w:t>
+        <w:t xml:space="preserve">, </w:t>
+      </w:r>
+      <w:proofErr w:type="spellStart"/>
+      <w:r>
+        <w:t>and</w:t>
+      </w:r>
+      <w:proofErr w:type="spellEnd"/>
+      <w:r>
+        <w:t xml:space="preserve"> </w:t>
       </w:r>
       <w:proofErr w:type="spellStart"/>
       <w:r>
@@ -2337,7 +2410,15 @@
       </w:r>
       <w:proofErr w:type="spellEnd"/>
       <w:r>
-        <w:t xml:space="preserve"> and Eros—</w:t>
+        <w:t xml:space="preserve"> </w:t>
+      </w:r>
+      <w:proofErr w:type="spellStart"/>
+      <w:r>
+        <w:t>and</w:t>
+      </w:r>
+      <w:proofErr w:type="spellEnd"/>
+      <w:r>
+        <w:t xml:space="preserve"> Eros—</w:t>
       </w:r>
       <w:proofErr w:type="spellStart"/>
       <w:r>
@@ -2423,7 +2504,7 @@
     <w:p>
       <w:r>
         <w:pict w14:anchorId="3610EFBC">
-          <v:rect id="_x0000_i1183" style="width:0;height:1.5pt" o:hralign="center" o:hrstd="t" o:hr="t" fillcolor="#a0a0a0" stroked="f"/>
+          <v:rect id="_x0000_i1028" style="width:0;height:1.5pt" o:hralign="center" o:hrstd="t" o:hr="t" fillcolor="#a0a0a0" stroked="f"/>
         </w:pict>
       </w:r>
     </w:p>
@@ -2473,6 +2554,7 @@
           <w:i/>
           <w:iCs/>
         </w:rPr>
+        <w:lastRenderedPageBreak/>
         <w:t>(</w:t>
       </w:r>
       <w:proofErr w:type="spellStart"/>
@@ -2543,7 +2625,6 @@
     <w:p>
       <w:proofErr w:type="spellStart"/>
       <w:r>
-        <w:lastRenderedPageBreak/>
         <w:t>The</w:t>
       </w:r>
       <w:proofErr w:type="spellEnd"/>
@@ -2608,7 +2689,15 @@
       </w:r>
       <w:proofErr w:type="spellEnd"/>
       <w:r>
-        <w:t xml:space="preserve"> to </w:t>
+        <w:t xml:space="preserve"> </w:t>
+      </w:r>
+      <w:proofErr w:type="spellStart"/>
+      <w:r>
+        <w:t>to</w:t>
+      </w:r>
+      <w:proofErr w:type="spellEnd"/>
+      <w:r>
+        <w:t xml:space="preserve"> </w:t>
       </w:r>
       <w:proofErr w:type="spellStart"/>
       <w:r>
@@ -2712,7 +2801,15 @@
       </w:r>
       <w:proofErr w:type="spellEnd"/>
       <w:r>
-        <w:t xml:space="preserve"> to </w:t>
+        <w:t xml:space="preserve"> </w:t>
+      </w:r>
+      <w:proofErr w:type="spellStart"/>
+      <w:r>
+        <w:t>to</w:t>
+      </w:r>
+      <w:proofErr w:type="spellEnd"/>
+      <w:r>
+        <w:t xml:space="preserve"> </w:t>
       </w:r>
       <w:proofErr w:type="spellStart"/>
       <w:r>
@@ -2982,7 +3079,23 @@
           <w:b/>
           <w:bCs/>
         </w:rPr>
-        <w:t xml:space="preserve"> and Eros</w:t>
+        <w:t xml:space="preserve"> </w:t>
+      </w:r>
+      <w:proofErr w:type="spellStart"/>
+      <w:r>
+        <w:rPr>
+          <w:b/>
+          <w:bCs/>
+        </w:rPr>
+        <w:t>and</w:t>
+      </w:r>
+      <w:proofErr w:type="spellEnd"/>
+      <w:r>
+        <w:rPr>
+          <w:b/>
+          <w:bCs/>
+        </w:rPr>
+        <w:t xml:space="preserve"> Eros</w:t>
       </w:r>
       <w:r>
         <w:t xml:space="preserve"> (</w:t>
@@ -3001,7 +3114,15 @@
       </w:r>
       <w:proofErr w:type="spellEnd"/>
       <w:r>
-        <w:t xml:space="preserve">), and </w:t>
+        <w:t xml:space="preserve">), </w:t>
+      </w:r>
+      <w:proofErr w:type="spellStart"/>
+      <w:r>
+        <w:t>and</w:t>
+      </w:r>
+      <w:proofErr w:type="spellEnd"/>
+      <w:r>
+        <w:t xml:space="preserve"> </w:t>
       </w:r>
       <w:proofErr w:type="spellStart"/>
       <w:r>
@@ -3017,7 +3138,23 @@
           <w:b/>
           <w:bCs/>
         </w:rPr>
-        <w:t xml:space="preserve"> and </w:t>
+        <w:t xml:space="preserve"> </w:t>
+      </w:r>
+      <w:proofErr w:type="spellStart"/>
+      <w:r>
+        <w:rPr>
+          <w:b/>
+          <w:bCs/>
+        </w:rPr>
+        <w:t>and</w:t>
+      </w:r>
+      <w:proofErr w:type="spellEnd"/>
+      <w:r>
+        <w:rPr>
+          <w:b/>
+          <w:bCs/>
+        </w:rPr>
+        <w:t xml:space="preserve"> </w:t>
       </w:r>
       <w:proofErr w:type="spellStart"/>
       <w:r>
@@ -3053,7 +3190,15 @@
       </w:r>
       <w:proofErr w:type="spellEnd"/>
       <w:r>
-        <w:t xml:space="preserve"> and </w:t>
+        <w:t xml:space="preserve"> </w:t>
+      </w:r>
+      <w:proofErr w:type="spellStart"/>
+      <w:r>
+        <w:t>and</w:t>
+      </w:r>
+      <w:proofErr w:type="spellEnd"/>
+      <w:r>
+        <w:t xml:space="preserve"> </w:t>
       </w:r>
       <w:proofErr w:type="spellStart"/>
       <w:proofErr w:type="gramStart"/>
@@ -3071,7 +3216,15 @@
       </w:r>
       <w:proofErr w:type="spellEnd"/>
       <w:r>
-        <w:t xml:space="preserve"> to </w:t>
+        <w:t xml:space="preserve"> </w:t>
+      </w:r>
+      <w:proofErr w:type="spellStart"/>
+      <w:r>
+        <w:t>to</w:t>
+      </w:r>
+      <w:proofErr w:type="spellEnd"/>
+      <w:r>
+        <w:t xml:space="preserve"> </w:t>
       </w:r>
       <w:proofErr w:type="spellStart"/>
       <w:r>
@@ -3179,7 +3332,15 @@
       </w:r>
       <w:proofErr w:type="spellEnd"/>
       <w:r>
-        <w:t xml:space="preserve">) form and </w:t>
+        <w:t xml:space="preserve">) form </w:t>
+      </w:r>
+      <w:proofErr w:type="spellStart"/>
+      <w:r>
+        <w:t>and</w:t>
+      </w:r>
+      <w:proofErr w:type="spellEnd"/>
+      <w:r>
+        <w:t xml:space="preserve"> </w:t>
       </w:r>
       <w:proofErr w:type="spellStart"/>
       <w:r>
@@ -3307,7 +3468,23 @@
           <w:b/>
           <w:bCs/>
         </w:rPr>
-        <w:t xml:space="preserve">, and </w:t>
+        <w:t xml:space="preserve">, </w:t>
+      </w:r>
+      <w:proofErr w:type="spellStart"/>
+      <w:r>
+        <w:rPr>
+          <w:b/>
+          <w:bCs/>
+        </w:rPr>
+        <w:t>and</w:t>
+      </w:r>
+      <w:proofErr w:type="spellEnd"/>
+      <w:r>
+        <w:rPr>
+          <w:b/>
+          <w:bCs/>
+        </w:rPr>
+        <w:t xml:space="preserve"> </w:t>
       </w:r>
       <w:proofErr w:type="spellStart"/>
       <w:r>
@@ -3371,7 +3548,23 @@
           <w:b/>
           <w:bCs/>
         </w:rPr>
-        <w:t xml:space="preserve"> and </w:t>
+        <w:t xml:space="preserve"> </w:t>
+      </w:r>
+      <w:proofErr w:type="spellStart"/>
+      <w:r>
+        <w:rPr>
+          <w:b/>
+          <w:bCs/>
+        </w:rPr>
+        <w:t>and</w:t>
+      </w:r>
+      <w:proofErr w:type="spellEnd"/>
+      <w:r>
+        <w:rPr>
+          <w:b/>
+          <w:bCs/>
+        </w:rPr>
+        <w:t xml:space="preserve"> </w:t>
       </w:r>
       <w:proofErr w:type="spellStart"/>
       <w:r>
@@ -3483,7 +3676,7 @@
           <w:bCs/>
         </w:rPr>
         <w:pict w14:anchorId="08D39765">
-          <v:rect id="_x0000_i1308" style="width:0;height:1.5pt" o:hralign="center" o:hrstd="t" o:hr="t" fillcolor="#a0a0a0" stroked="f"/>
+          <v:rect id="_x0000_i1029" style="width:0;height:1.5pt" o:hralign="center" o:hrstd="t" o:hr="t" fillcolor="#a0a0a0" stroked="f"/>
         </w:pict>
       </w:r>
     </w:p>
@@ -3599,7 +3792,7 @@
           <w:bCs/>
         </w:rPr>
         <w:pict w14:anchorId="3863A0C2">
-          <v:rect id="_x0000_i1309" style="width:0;height:1.5pt" o:hralign="center" o:hrstd="t" o:hr="t" fillcolor="#a0a0a0" stroked="f"/>
+          <v:rect id="_x0000_i1030" style="width:0;height:1.5pt" o:hralign="center" o:hrstd="t" o:hr="t" fillcolor="#a0a0a0" stroked="f"/>
         </w:pict>
       </w:r>
     </w:p>
@@ -4220,7 +4413,23 @@
           <w:b/>
           <w:bCs/>
         </w:rPr>
-        <w:t xml:space="preserve">, and </w:t>
+        <w:t xml:space="preserve">, </w:t>
+      </w:r>
+      <w:proofErr w:type="spellStart"/>
+      <w:r>
+        <w:rPr>
+          <w:b/>
+          <w:bCs/>
+        </w:rPr>
+        <w:t>and</w:t>
+      </w:r>
+      <w:proofErr w:type="spellEnd"/>
+      <w:r>
+        <w:rPr>
+          <w:b/>
+          <w:bCs/>
+        </w:rPr>
+        <w:t xml:space="preserve"> </w:t>
       </w:r>
       <w:proofErr w:type="spellStart"/>
       <w:r>
@@ -4620,7 +4829,23 @@
           <w:b/>
           <w:bCs/>
         </w:rPr>
-        <w:t xml:space="preserve"> and </w:t>
+        <w:t xml:space="preserve"> </w:t>
+      </w:r>
+      <w:proofErr w:type="spellStart"/>
+      <w:r>
+        <w:rPr>
+          <w:b/>
+          <w:bCs/>
+        </w:rPr>
+        <w:t>and</w:t>
+      </w:r>
+      <w:proofErr w:type="spellEnd"/>
+      <w:r>
+        <w:rPr>
+          <w:b/>
+          <w:bCs/>
+        </w:rPr>
+        <w:t xml:space="preserve"> </w:t>
       </w:r>
       <w:proofErr w:type="spellStart"/>
       <w:r>
@@ -4684,7 +4909,7 @@
           <w:bCs/>
         </w:rPr>
         <w:pict w14:anchorId="611B0C9D">
-          <v:rect id="_x0000_i1310" style="width:0;height:1.5pt" o:hralign="center" o:hrstd="t" o:hr="t" fillcolor="#a0a0a0" stroked="f"/>
+          <v:rect id="_x0000_i1031" style="width:0;height:1.5pt" o:hralign="center" o:hrstd="t" o:hr="t" fillcolor="#a0a0a0" stroked="f"/>
         </w:pict>
       </w:r>
     </w:p>
@@ -5103,7 +5328,23 @@
           <w:b/>
           <w:bCs/>
         </w:rPr>
-        <w:t xml:space="preserve"> Queen to </w:t>
+        <w:t xml:space="preserve"> Queen </w:t>
+      </w:r>
+      <w:proofErr w:type="spellStart"/>
+      <w:r>
+        <w:rPr>
+          <w:b/>
+          <w:bCs/>
+        </w:rPr>
+        <w:t>to</w:t>
+      </w:r>
+      <w:proofErr w:type="spellEnd"/>
+      <w:r>
+        <w:rPr>
+          <w:b/>
+          <w:bCs/>
+        </w:rPr>
+        <w:t xml:space="preserve"> </w:t>
       </w:r>
       <w:proofErr w:type="spellStart"/>
       <w:r>
@@ -5706,7 +5947,23 @@
           <w:b/>
           <w:bCs/>
         </w:rPr>
-        <w:t xml:space="preserve"> and Eros </w:t>
+        <w:t xml:space="preserve"> </w:t>
+      </w:r>
+      <w:proofErr w:type="spellStart"/>
+      <w:r>
+        <w:rPr>
+          <w:b/>
+          <w:bCs/>
+        </w:rPr>
+        <w:t>and</w:t>
+      </w:r>
+      <w:proofErr w:type="spellEnd"/>
+      <w:r>
+        <w:rPr>
+          <w:b/>
+          <w:bCs/>
+        </w:rPr>
+        <w:t xml:space="preserve"> Eros </w:t>
       </w:r>
       <w:proofErr w:type="spellStart"/>
       <w:r>
@@ -6383,7 +6640,23 @@
           <w:b/>
           <w:bCs/>
         </w:rPr>
-        <w:t xml:space="preserve"> and </w:t>
+        <w:t xml:space="preserve"> </w:t>
+      </w:r>
+      <w:proofErr w:type="spellStart"/>
+      <w:r>
+        <w:rPr>
+          <w:b/>
+          <w:bCs/>
+        </w:rPr>
+        <w:t>and</w:t>
+      </w:r>
+      <w:proofErr w:type="spellEnd"/>
+      <w:r>
+        <w:rPr>
+          <w:b/>
+          <w:bCs/>
+        </w:rPr>
+        <w:t xml:space="preserve"> </w:t>
       </w:r>
       <w:proofErr w:type="spellStart"/>
       <w:r>
@@ -6527,7 +6800,7 @@
           <w:bCs/>
         </w:rPr>
         <w:pict w14:anchorId="65BFD094">
-          <v:rect id="_x0000_i1311" style="width:0;height:1.5pt" o:hralign="center" o:hrstd="t" o:hr="t" fillcolor="#a0a0a0" stroked="f"/>
+          <v:rect id="_x0000_i1032" style="width:0;height:1.5pt" o:hralign="center" o:hrstd="t" o:hr="t" fillcolor="#a0a0a0" stroked="f"/>
         </w:pict>
       </w:r>
     </w:p>
@@ -7180,7 +7453,23 @@
           <w:b/>
           <w:bCs/>
         </w:rPr>
-        <w:t xml:space="preserve">), and </w:t>
+        <w:t xml:space="preserve">), </w:t>
+      </w:r>
+      <w:proofErr w:type="spellStart"/>
+      <w:r>
+        <w:rPr>
+          <w:b/>
+          <w:bCs/>
+        </w:rPr>
+        <w:t>and</w:t>
+      </w:r>
+      <w:proofErr w:type="spellEnd"/>
+      <w:r>
+        <w:rPr>
+          <w:b/>
+          <w:bCs/>
+        </w:rPr>
+        <w:t xml:space="preserve"> </w:t>
       </w:r>
       <w:proofErr w:type="spellStart"/>
       <w:r>
@@ -7244,7 +7533,23 @@
           <w:b/>
           <w:bCs/>
         </w:rPr>
-        <w:t xml:space="preserve"> and Eros. </w:t>
+        <w:t xml:space="preserve"> </w:t>
+      </w:r>
+      <w:proofErr w:type="spellStart"/>
+      <w:r>
+        <w:rPr>
+          <w:b/>
+          <w:bCs/>
+        </w:rPr>
+        <w:t>and</w:t>
+      </w:r>
+      <w:proofErr w:type="spellEnd"/>
+      <w:r>
+        <w:rPr>
+          <w:b/>
+          <w:bCs/>
+        </w:rPr>
+        <w:t xml:space="preserve"> Eros. </w:t>
       </w:r>
       <w:proofErr w:type="spellStart"/>
       <w:r>
@@ -7532,7 +7837,7 @@
           <w:bCs/>
         </w:rPr>
         <w:pict w14:anchorId="0AB1AD0A">
-          <v:rect id="_x0000_i1312" style="width:0;height:1.5pt" o:hralign="center" o:hrstd="t" o:hr="t" fillcolor="#a0a0a0" stroked="f"/>
+          <v:rect id="_x0000_i1033" style="width:0;height:1.5pt" o:hralign="center" o:hrstd="t" o:hr="t" fillcolor="#a0a0a0" stroked="f"/>
         </w:pict>
       </w:r>
     </w:p>
@@ -7758,7 +8063,23 @@
           <w:b/>
           <w:bCs/>
         </w:rPr>
-        <w:t xml:space="preserve"> to </w:t>
+        <w:t xml:space="preserve"> </w:t>
+      </w:r>
+      <w:proofErr w:type="spellStart"/>
+      <w:r>
+        <w:rPr>
+          <w:b/>
+          <w:bCs/>
+        </w:rPr>
+        <w:t>to</w:t>
+      </w:r>
+      <w:proofErr w:type="spellEnd"/>
+      <w:r>
+        <w:rPr>
+          <w:b/>
+          <w:bCs/>
+        </w:rPr>
+        <w:t xml:space="preserve"> </w:t>
       </w:r>
       <w:proofErr w:type="spellStart"/>
       <w:r>
@@ -7902,7 +8223,23 @@
           <w:b/>
           <w:bCs/>
         </w:rPr>
-        <w:t xml:space="preserve"> to </w:t>
+        <w:t xml:space="preserve"> </w:t>
+      </w:r>
+      <w:proofErr w:type="spellStart"/>
+      <w:r>
+        <w:rPr>
+          <w:b/>
+          <w:bCs/>
+        </w:rPr>
+        <w:t>to</w:t>
+      </w:r>
+      <w:proofErr w:type="spellEnd"/>
+      <w:r>
+        <w:rPr>
+          <w:b/>
+          <w:bCs/>
+        </w:rPr>
+        <w:t xml:space="preserve"> </w:t>
       </w:r>
       <w:proofErr w:type="spellStart"/>
       <w:r>
@@ -8558,7 +8895,23 @@
           <w:b/>
           <w:bCs/>
         </w:rPr>
-        <w:t xml:space="preserve"> and Eros </w:t>
+        <w:t xml:space="preserve"> </w:t>
+      </w:r>
+      <w:proofErr w:type="spellStart"/>
+      <w:r>
+        <w:rPr>
+          <w:b/>
+          <w:bCs/>
+        </w:rPr>
+        <w:t>and</w:t>
+      </w:r>
+      <w:proofErr w:type="spellEnd"/>
+      <w:r>
+        <w:rPr>
+          <w:b/>
+          <w:bCs/>
+        </w:rPr>
+        <w:t xml:space="preserve"> Eros </w:t>
       </w:r>
       <w:proofErr w:type="spellStart"/>
       <w:r>
@@ -8670,23 +9023,7 @@
           <w:b/>
           <w:bCs/>
         </w:rPr>
-        <w:t xml:space="preserve"> </w:t>
-      </w:r>
-      <w:proofErr w:type="spellStart"/>
-      <w:r>
-        <w:rPr>
-          <w:b/>
-          <w:bCs/>
-        </w:rPr>
-        <w:t>maneuver</w:t>
-      </w:r>
-      <w:proofErr w:type="spellEnd"/>
-      <w:r>
-        <w:rPr>
-          <w:b/>
-          <w:bCs/>
-        </w:rPr>
-        <w:t xml:space="preserve">. As a </w:t>
+        <w:t xml:space="preserve"> maneuver. As a </w:t>
       </w:r>
       <w:proofErr w:type="spellStart"/>
       <w:r>
@@ -8926,7 +9263,23 @@
           <w:b/>
           <w:bCs/>
         </w:rPr>
-        <w:t xml:space="preserve"> and </w:t>
+        <w:t xml:space="preserve"> </w:t>
+      </w:r>
+      <w:proofErr w:type="spellStart"/>
+      <w:r>
+        <w:rPr>
+          <w:b/>
+          <w:bCs/>
+        </w:rPr>
+        <w:t>and</w:t>
+      </w:r>
+      <w:proofErr w:type="spellEnd"/>
+      <w:r>
+        <w:rPr>
+          <w:b/>
+          <w:bCs/>
+        </w:rPr>
+        <w:t xml:space="preserve"> </w:t>
       </w:r>
       <w:proofErr w:type="spellStart"/>
       <w:r>
@@ -9054,7 +9407,23 @@
           <w:b/>
           <w:bCs/>
         </w:rPr>
-        <w:t xml:space="preserve"> and </w:t>
+        <w:t xml:space="preserve"> </w:t>
+      </w:r>
+      <w:proofErr w:type="spellStart"/>
+      <w:r>
+        <w:rPr>
+          <w:b/>
+          <w:bCs/>
+        </w:rPr>
+        <w:t>and</w:t>
+      </w:r>
+      <w:proofErr w:type="spellEnd"/>
+      <w:r>
+        <w:rPr>
+          <w:b/>
+          <w:bCs/>
+        </w:rPr>
+        <w:t xml:space="preserve"> </w:t>
       </w:r>
       <w:proofErr w:type="spellStart"/>
       <w:r>
@@ -9412,7 +9781,15 @@
       </w:r>
       <w:proofErr w:type="spellEnd"/>
       <w:r>
-        <w:t xml:space="preserve"> to </w:t>
+        <w:t xml:space="preserve"> </w:t>
+      </w:r>
+      <w:proofErr w:type="spellStart"/>
+      <w:r>
+        <w:t>to</w:t>
+      </w:r>
+      <w:proofErr w:type="spellEnd"/>
+      <w:r>
+        <w:t xml:space="preserve"> </w:t>
       </w:r>
       <w:proofErr w:type="spellStart"/>
       <w:r>
@@ -9596,7 +9973,15 @@
       </w:r>
       <w:proofErr w:type="spellEnd"/>
       <w:r>
-        <w:t xml:space="preserve"> and </w:t>
+        <w:t xml:space="preserve"> </w:t>
+      </w:r>
+      <w:proofErr w:type="spellStart"/>
+      <w:r>
+        <w:t>and</w:t>
+      </w:r>
+      <w:proofErr w:type="spellEnd"/>
+      <w:r>
+        <w:t xml:space="preserve"> </w:t>
       </w:r>
       <w:proofErr w:type="spellStart"/>
       <w:r>
@@ -9668,7 +10053,15 @@
       </w:r>
       <w:proofErr w:type="spellEnd"/>
       <w:r>
-        <w:t xml:space="preserve">. Its </w:t>
+        <w:t xml:space="preserve">. </w:t>
+      </w:r>
+      <w:proofErr w:type="spellStart"/>
+      <w:r>
+        <w:t>Its</w:t>
+      </w:r>
+      <w:proofErr w:type="spellEnd"/>
+      <w:r>
+        <w:t xml:space="preserve"> </w:t>
       </w:r>
       <w:proofErr w:type="spellStart"/>
       <w:r>
@@ -9700,7 +10093,15 @@
       </w:r>
       <w:proofErr w:type="spellEnd"/>
       <w:r>
-        <w:t xml:space="preserve"> to </w:t>
+        <w:t xml:space="preserve"> </w:t>
+      </w:r>
+      <w:proofErr w:type="spellStart"/>
+      <w:r>
+        <w:t>to</w:t>
+      </w:r>
+      <w:proofErr w:type="spellEnd"/>
+      <w:r>
+        <w:t xml:space="preserve"> </w:t>
       </w:r>
       <w:proofErr w:type="spellStart"/>
       <w:r>
@@ -9746,7 +10147,7 @@
     <w:p>
       <w:r>
         <w:pict w14:anchorId="3179E971">
-          <v:rect id="_x0000_i1115" style="width:0;height:1.5pt" o:hralign="center" o:hrstd="t" o:hr="t" fillcolor="#a0a0a0" stroked="f"/>
+          <v:rect id="_x0000_i1034" style="width:0;height:1.5pt" o:hralign="center" o:hrstd="t" o:hr="t" fillcolor="#a0a0a0" stroked="f"/>
         </w:pict>
       </w:r>
     </w:p>
@@ -9899,7 +10300,15 @@
       </w:r>
       <w:proofErr w:type="spellEnd"/>
       <w:r>
-        <w:t xml:space="preserve"> and is </w:t>
+        <w:t xml:space="preserve"> </w:t>
+      </w:r>
+      <w:proofErr w:type="spellStart"/>
+      <w:r>
+        <w:t>and</w:t>
+      </w:r>
+      <w:proofErr w:type="spellEnd"/>
+      <w:r>
+        <w:t xml:space="preserve"> is </w:t>
       </w:r>
       <w:proofErr w:type="spellStart"/>
       <w:r>
@@ -9907,7 +10316,15 @@
       </w:r>
       <w:proofErr w:type="spellEnd"/>
       <w:r>
-        <w:t xml:space="preserve"> to </w:t>
+        <w:t xml:space="preserve"> </w:t>
+      </w:r>
+      <w:proofErr w:type="spellStart"/>
+      <w:r>
+        <w:t>to</w:t>
+      </w:r>
+      <w:proofErr w:type="spellEnd"/>
+      <w:r>
+        <w:t xml:space="preserve"> </w:t>
       </w:r>
       <w:proofErr w:type="spellStart"/>
       <w:r>
@@ -9955,7 +10372,15 @@
       </w:r>
       <w:proofErr w:type="spellEnd"/>
       <w:r>
-        <w:t xml:space="preserve"> BC and 1st </w:t>
+        <w:t xml:space="preserve"> BC </w:t>
+      </w:r>
+      <w:proofErr w:type="spellStart"/>
+      <w:r>
+        <w:t>and</w:t>
+      </w:r>
+      <w:proofErr w:type="spellEnd"/>
+      <w:r>
+        <w:t xml:space="preserve"> 1st </w:t>
       </w:r>
       <w:proofErr w:type="spellStart"/>
       <w:r>
@@ -10043,7 +10468,15 @@
       </w:r>
       <w:proofErr w:type="spellEnd"/>
       <w:r>
-        <w:t xml:space="preserve"> and </w:t>
+        <w:t xml:space="preserve"> </w:t>
+      </w:r>
+      <w:proofErr w:type="spellStart"/>
+      <w:r>
+        <w:t>and</w:t>
+      </w:r>
+      <w:proofErr w:type="spellEnd"/>
+      <w:r>
+        <w:t xml:space="preserve"> </w:t>
       </w:r>
       <w:proofErr w:type="spellStart"/>
       <w:r>
@@ -10385,7 +10818,7 @@
     <w:p>
       <w:r>
         <w:pict w14:anchorId="2CFD5CA8">
-          <v:rect id="_x0000_i1116" style="width:0;height:1.5pt" o:hralign="center" o:hrstd="t" o:hr="t" fillcolor="#a0a0a0" stroked="f"/>
+          <v:rect id="_x0000_i1035" style="width:0;height:1.5pt" o:hralign="center" o:hrstd="t" o:hr="t" fillcolor="#a0a0a0" stroked="f"/>
         </w:pict>
       </w:r>
     </w:p>
@@ -10529,7 +10962,15 @@
       </w:r>
       <w:proofErr w:type="spellEnd"/>
       <w:r>
-        <w:t xml:space="preserve"> to </w:t>
+        <w:t xml:space="preserve"> </w:t>
+      </w:r>
+      <w:proofErr w:type="spellStart"/>
+      <w:r>
+        <w:t>to</w:t>
+      </w:r>
+      <w:proofErr w:type="spellEnd"/>
+      <w:r>
+        <w:t xml:space="preserve"> </w:t>
       </w:r>
       <w:proofErr w:type="spellStart"/>
       <w:r>
@@ -10871,7 +11312,7 @@
     <w:p>
       <w:r>
         <w:pict w14:anchorId="0ED87340">
-          <v:rect id="_x0000_i1117" style="width:0;height:1.5pt" o:hralign="center" o:hrstd="t" o:hr="t" fillcolor="#a0a0a0" stroked="f"/>
+          <v:rect id="_x0000_i1036" style="width:0;height:1.5pt" o:hralign="center" o:hrstd="t" o:hr="t" fillcolor="#a0a0a0" stroked="f"/>
         </w:pict>
       </w:r>
     </w:p>
@@ -10983,7 +11424,15 @@
       </w:r>
       <w:proofErr w:type="spellEnd"/>
       <w:r>
-        <w:t xml:space="preserve"> and </w:t>
+        <w:t xml:space="preserve"> </w:t>
+      </w:r>
+      <w:proofErr w:type="spellStart"/>
+      <w:r>
+        <w:t>and</w:t>
+      </w:r>
+      <w:proofErr w:type="spellEnd"/>
+      <w:r>
+        <w:t xml:space="preserve"> </w:t>
       </w:r>
       <w:proofErr w:type="spellStart"/>
       <w:r>
@@ -11103,7 +11552,15 @@
       </w:r>
       <w:proofErr w:type="spellEnd"/>
       <w:r>
-        <w:t xml:space="preserve">. AD). Its </w:t>
+        <w:t xml:space="preserve">. AD). </w:t>
+      </w:r>
+      <w:proofErr w:type="spellStart"/>
+      <w:r>
+        <w:t>Its</w:t>
+      </w:r>
+      <w:proofErr w:type="spellEnd"/>
+      <w:r>
+        <w:t xml:space="preserve"> </w:t>
       </w:r>
       <w:proofErr w:type="spellStart"/>
       <w:r>
@@ -11175,7 +11632,15 @@
       </w:r>
       <w:proofErr w:type="spellEnd"/>
       <w:r>
-        <w:t xml:space="preserve"> and </w:t>
+        <w:t xml:space="preserve"> </w:t>
+      </w:r>
+      <w:proofErr w:type="spellStart"/>
+      <w:r>
+        <w:t>and</w:t>
+      </w:r>
+      <w:proofErr w:type="spellEnd"/>
+      <w:r>
+        <w:t xml:space="preserve"> </w:t>
       </w:r>
       <w:proofErr w:type="spellStart"/>
       <w:r>
@@ -11443,7 +11908,15 @@
       </w:r>
       <w:proofErr w:type="spellEnd"/>
       <w:r>
-        <w:t xml:space="preserve">, and </w:t>
+        <w:t xml:space="preserve">, </w:t>
+      </w:r>
+      <w:proofErr w:type="spellStart"/>
+      <w:r>
+        <w:t>and</w:t>
+      </w:r>
+      <w:proofErr w:type="spellEnd"/>
+      <w:r>
+        <w:t xml:space="preserve"> </w:t>
       </w:r>
       <w:proofErr w:type="spellStart"/>
       <w:r>
@@ -11483,7 +11956,15 @@
       </w:r>
       <w:proofErr w:type="spellEnd"/>
       <w:r>
-        <w:t xml:space="preserve"> to </w:t>
+        <w:t xml:space="preserve"> </w:t>
+      </w:r>
+      <w:proofErr w:type="spellStart"/>
+      <w:r>
+        <w:t>to</w:t>
+      </w:r>
+      <w:proofErr w:type="spellEnd"/>
+      <w:r>
+        <w:t xml:space="preserve"> </w:t>
       </w:r>
       <w:proofErr w:type="spellStart"/>
       <w:r>
@@ -11627,7 +12108,15 @@
       </w:r>
       <w:proofErr w:type="spellEnd"/>
       <w:r>
-        <w:t xml:space="preserve"> and </w:t>
+        <w:t xml:space="preserve"> </w:t>
+      </w:r>
+      <w:proofErr w:type="spellStart"/>
+      <w:r>
+        <w:t>and</w:t>
+      </w:r>
+      <w:proofErr w:type="spellEnd"/>
+      <w:r>
+        <w:t xml:space="preserve"> </w:t>
       </w:r>
       <w:proofErr w:type="spellStart"/>
       <w:r>
@@ -11827,7 +12316,15 @@
       </w:r>
       <w:proofErr w:type="spellEnd"/>
       <w:r>
-        <w:t xml:space="preserve"> a 3rd to 6th-century AD </w:t>
+        <w:t xml:space="preserve"> a 3rd </w:t>
+      </w:r>
+      <w:proofErr w:type="spellStart"/>
+      <w:r>
+        <w:t>to</w:t>
+      </w:r>
+      <w:proofErr w:type="spellEnd"/>
+      <w:r>
+        <w:t xml:space="preserve"> 6th-century AD </w:t>
       </w:r>
       <w:proofErr w:type="spellStart"/>
       <w:r>
@@ -11956,16 +12453,7 @@
           <w:sz w:val="24"/>
           <w:szCs w:val="24"/>
         </w:rPr>
-        <w:t>Version</w:t>
-      </w:r>
-      <w:r>
-        <w:rPr>
-          <w:b/>
-          <w:bCs/>
-          <w:sz w:val="24"/>
-          <w:szCs w:val="24"/>
-        </w:rPr>
-        <w:t>s</w:t>
+        <w:t>Versions</w:t>
       </w:r>
       <w:proofErr w:type="spellEnd"/>
       <w:r>
@@ -12031,7 +12519,7 @@
           <w:bCs/>
         </w:rPr>
         <w:pict w14:anchorId="4B4156EB">
-          <v:rect id="_x0000_i1148" style="width:0;height:1.5pt" o:hralign="center" o:hrstd="t" o:hr="t" fillcolor="#a0a0a0" stroked="f"/>
+          <v:rect id="_x0000_i1037" style="width:0;height:1.5pt" o:hralign="center" o:hrstd="t" o:hr="t" fillcolor="#a0a0a0" stroked="f"/>
         </w:pict>
       </w:r>
     </w:p>
@@ -12708,7 +13196,23 @@
           <w:b/>
           <w:bCs/>
         </w:rPr>
-        <w:t xml:space="preserve"> and </w:t>
+        <w:t xml:space="preserve"> </w:t>
+      </w:r>
+      <w:proofErr w:type="spellStart"/>
+      <w:r>
+        <w:rPr>
+          <w:b/>
+          <w:bCs/>
+        </w:rPr>
+        <w:t>and</w:t>
+      </w:r>
+      <w:proofErr w:type="spellEnd"/>
+      <w:r>
+        <w:rPr>
+          <w:b/>
+          <w:bCs/>
+        </w:rPr>
+        <w:t xml:space="preserve"> </w:t>
       </w:r>
       <w:proofErr w:type="spellStart"/>
       <w:r>
@@ -13108,7 +13612,7 @@
           <w:bCs/>
         </w:rPr>
         <w:pict w14:anchorId="24B04E8A">
-          <v:rect id="_x0000_i1149" style="width:0;height:1.5pt" o:hralign="center" o:hrstd="t" o:hr="t" fillcolor="#a0a0a0" stroked="f"/>
+          <v:rect id="_x0000_i1038" style="width:0;height:1.5pt" o:hralign="center" o:hrstd="t" o:hr="t" fillcolor="#a0a0a0" stroked="f"/>
         </w:pict>
       </w:r>
     </w:p>
@@ -13509,7 +14013,23 @@
           <w:b/>
           <w:bCs/>
         </w:rPr>
-        <w:t xml:space="preserve"> to </w:t>
+        <w:t xml:space="preserve"> </w:t>
+      </w:r>
+      <w:proofErr w:type="spellStart"/>
+      <w:r>
+        <w:rPr>
+          <w:b/>
+          <w:bCs/>
+        </w:rPr>
+        <w:t>to</w:t>
+      </w:r>
+      <w:proofErr w:type="spellEnd"/>
+      <w:r>
+        <w:rPr>
+          <w:b/>
+          <w:bCs/>
+        </w:rPr>
+        <w:t xml:space="preserve"> </w:t>
       </w:r>
       <w:proofErr w:type="spellStart"/>
       <w:r>
@@ -13573,7 +14093,23 @@
           <w:b/>
           <w:bCs/>
         </w:rPr>
-        <w:t xml:space="preserve"> BC to 1st </w:t>
+        <w:t xml:space="preserve"> BC </w:t>
+      </w:r>
+      <w:proofErr w:type="spellStart"/>
+      <w:r>
+        <w:rPr>
+          <w:b/>
+          <w:bCs/>
+        </w:rPr>
+        <w:t>to</w:t>
+      </w:r>
+      <w:proofErr w:type="spellEnd"/>
+      <w:r>
+        <w:rPr>
+          <w:b/>
+          <w:bCs/>
+        </w:rPr>
+        <w:t xml:space="preserve"> 1st </w:t>
       </w:r>
       <w:proofErr w:type="spellStart"/>
       <w:r>
@@ -14391,7 +14927,23 @@
           <w:b/>
           <w:bCs/>
         </w:rPr>
-        <w:t xml:space="preserve"> and </w:t>
+        <w:t xml:space="preserve"> </w:t>
+      </w:r>
+      <w:proofErr w:type="spellStart"/>
+      <w:r>
+        <w:rPr>
+          <w:b/>
+          <w:bCs/>
+        </w:rPr>
+        <w:t>and</w:t>
+      </w:r>
+      <w:proofErr w:type="spellEnd"/>
+      <w:r>
+        <w:rPr>
+          <w:b/>
+          <w:bCs/>
+        </w:rPr>
+        <w:t xml:space="preserve"> </w:t>
       </w:r>
       <w:proofErr w:type="spellStart"/>
       <w:r>
@@ -14503,7 +15055,23 @@
           <w:b/>
           <w:bCs/>
         </w:rPr>
-        <w:t xml:space="preserve"> and </w:t>
+        <w:t xml:space="preserve"> </w:t>
+      </w:r>
+      <w:proofErr w:type="spellStart"/>
+      <w:r>
+        <w:rPr>
+          <w:b/>
+          <w:bCs/>
+        </w:rPr>
+        <w:t>and</w:t>
+      </w:r>
+      <w:proofErr w:type="spellEnd"/>
+      <w:r>
+        <w:rPr>
+          <w:b/>
+          <w:bCs/>
+        </w:rPr>
+        <w:t xml:space="preserve"> </w:t>
       </w:r>
       <w:proofErr w:type="spellStart"/>
       <w:r>
@@ -14583,7 +15151,7 @@
           <w:bCs/>
         </w:rPr>
         <w:pict w14:anchorId="1AC1BD75">
-          <v:rect id="_x0000_i1150" style="width:0;height:1.5pt" o:hralign="center" o:hrstd="t" o:hr="t" fillcolor="#a0a0a0" stroked="f"/>
+          <v:rect id="_x0000_i1039" style="width:0;height:1.5pt" o:hralign="center" o:hrstd="t" o:hr="t" fillcolor="#a0a0a0" stroked="f"/>
         </w:pict>
       </w:r>
     </w:p>
@@ -14852,7 +15420,23 @@
           <w:b/>
           <w:bCs/>
         </w:rPr>
-        <w:t xml:space="preserve"> to </w:t>
+        <w:t xml:space="preserve"> </w:t>
+      </w:r>
+      <w:proofErr w:type="spellStart"/>
+      <w:r>
+        <w:rPr>
+          <w:b/>
+          <w:bCs/>
+        </w:rPr>
+        <w:t>to</w:t>
+      </w:r>
+      <w:proofErr w:type="spellEnd"/>
+      <w:r>
+        <w:rPr>
+          <w:b/>
+          <w:bCs/>
+        </w:rPr>
+        <w:t xml:space="preserve"> </w:t>
       </w:r>
       <w:proofErr w:type="spellStart"/>
       <w:r>
@@ -15652,7 +16236,7 @@
           <w:bCs/>
         </w:rPr>
         <w:pict w14:anchorId="158DE342">
-          <v:rect id="_x0000_i1151" style="width:0;height:1.5pt" o:hralign="center" o:hrstd="t" o:hr="t" fillcolor="#a0a0a0" stroked="f"/>
+          <v:rect id="_x0000_i1040" style="width:0;height:1.5pt" o:hralign="center" o:hrstd="t" o:hr="t" fillcolor="#a0a0a0" stroked="f"/>
         </w:pict>
       </w:r>
     </w:p>
@@ -16150,7 +16734,23 @@
           <w:b/>
           <w:bCs/>
         </w:rPr>
-        <w:t xml:space="preserve"> to </w:t>
+        <w:t xml:space="preserve"> </w:t>
+      </w:r>
+      <w:proofErr w:type="spellStart"/>
+      <w:r>
+        <w:rPr>
+          <w:b/>
+          <w:bCs/>
+        </w:rPr>
+        <w:t>to</w:t>
+      </w:r>
+      <w:proofErr w:type="spellEnd"/>
+      <w:r>
+        <w:rPr>
+          <w:b/>
+          <w:bCs/>
+        </w:rPr>
+        <w:t xml:space="preserve"> </w:t>
       </w:r>
       <w:proofErr w:type="spellStart"/>
       <w:r>
@@ -16598,7 +17198,23 @@
           <w:b/>
           <w:bCs/>
         </w:rPr>
-        <w:t xml:space="preserve">) and </w:t>
+        <w:t xml:space="preserve">) </w:t>
+      </w:r>
+      <w:proofErr w:type="spellStart"/>
+      <w:r>
+        <w:rPr>
+          <w:b/>
+          <w:bCs/>
+        </w:rPr>
+        <w:t>and</w:t>
+      </w:r>
+      <w:proofErr w:type="spellEnd"/>
+      <w:r>
+        <w:rPr>
+          <w:b/>
+          <w:bCs/>
+        </w:rPr>
+        <w:t xml:space="preserve"> </w:t>
       </w:r>
       <w:proofErr w:type="spellStart"/>
       <w:r>
@@ -17066,7 +17682,23 @@
           <w:b/>
           <w:bCs/>
         </w:rPr>
-        <w:t xml:space="preserve"> and </w:t>
+        <w:t xml:space="preserve"> </w:t>
+      </w:r>
+      <w:proofErr w:type="spellStart"/>
+      <w:r>
+        <w:rPr>
+          <w:b/>
+          <w:bCs/>
+        </w:rPr>
+        <w:t>and</w:t>
+      </w:r>
+      <w:proofErr w:type="spellEnd"/>
+      <w:r>
+        <w:rPr>
+          <w:b/>
+          <w:bCs/>
+        </w:rPr>
+        <w:t xml:space="preserve"> </w:t>
       </w:r>
       <w:proofErr w:type="spellStart"/>
       <w:r>
@@ -17376,7 +18008,7 @@
           <w:bCs/>
         </w:rPr>
         <w:pict w14:anchorId="247841E1">
-          <v:rect id="_x0000_i1378" style="width:0;height:1.5pt" o:hralign="center" o:hrstd="t" o:hr="t" fillcolor="#a0a0a0" stroked="f"/>
+          <v:rect id="_x0000_i1041" style="width:0;height:1.5pt" o:hralign="center" o:hrstd="t" o:hr="t" fillcolor="#a0a0a0" stroked="f"/>
         </w:pict>
       </w:r>
     </w:p>
@@ -17599,7 +18231,23 @@
           <w:b/>
           <w:bCs/>
         </w:rPr>
-        <w:t xml:space="preserve"> and </w:t>
+        <w:t xml:space="preserve"> </w:t>
+      </w:r>
+      <w:proofErr w:type="spellStart"/>
+      <w:r>
+        <w:rPr>
+          <w:b/>
+          <w:bCs/>
+        </w:rPr>
+        <w:t>and</w:t>
+      </w:r>
+      <w:proofErr w:type="spellEnd"/>
+      <w:r>
+        <w:rPr>
+          <w:b/>
+          <w:bCs/>
+        </w:rPr>
+        <w:t xml:space="preserve"> </w:t>
       </w:r>
       <w:proofErr w:type="spellStart"/>
       <w:r>
@@ -17695,7 +18343,7 @@
           <w:bCs/>
         </w:rPr>
         <w:pict w14:anchorId="3484091D">
-          <v:rect id="_x0000_i1379" style="width:0;height:1.5pt" o:hralign="center" o:hrstd="t" o:hr="t" fillcolor="#a0a0a0" stroked="f"/>
+          <v:rect id="_x0000_i1042" style="width:0;height:1.5pt" o:hralign="center" o:hrstd="t" o:hr="t" fillcolor="#a0a0a0" stroked="f"/>
         </w:pict>
       </w:r>
     </w:p>
@@ -18072,7 +18720,15 @@
       </w:r>
       <w:proofErr w:type="spellEnd"/>
       <w:r>
-        <w:t xml:space="preserve"> size (270 cm) and </w:t>
+        <w:t xml:space="preserve"> size (270 cm) </w:t>
+      </w:r>
+      <w:proofErr w:type="spellStart"/>
+      <w:r>
+        <w:t>and</w:t>
+      </w:r>
+      <w:proofErr w:type="spellEnd"/>
+      <w:r>
+        <w:t xml:space="preserve"> </w:t>
       </w:r>
       <w:proofErr w:type="spellStart"/>
       <w:r>
@@ -18136,7 +18792,15 @@
       </w:r>
       <w:proofErr w:type="spellEnd"/>
       <w:r>
-        <w:t xml:space="preserve">, and </w:t>
+        <w:t xml:space="preserve">, </w:t>
+      </w:r>
+      <w:proofErr w:type="spellStart"/>
+      <w:r>
+        <w:t>and</w:t>
+      </w:r>
+      <w:proofErr w:type="spellEnd"/>
+      <w:r>
+        <w:t xml:space="preserve"> </w:t>
       </w:r>
       <w:proofErr w:type="spellStart"/>
       <w:r>
@@ -18190,7 +18854,7 @@
     <w:p>
       <w:r>
         <w:pict w14:anchorId="485E761A">
-          <v:rect id="_x0000_i1380" style="width:0;height:1.5pt" o:hralign="center" o:hrstd="t" o:hr="t" fillcolor="#a0a0a0" stroked="f"/>
+          <v:rect id="_x0000_i1043" style="width:0;height:1.5pt" o:hralign="center" o:hrstd="t" o:hr="t" fillcolor="#a0a0a0" stroked="f"/>
         </w:pict>
       </w:r>
     </w:p>
@@ -18540,7 +19204,15 @@
       </w:r>
       <w:proofErr w:type="spellEnd"/>
       <w:r>
-        <w:t xml:space="preserve"> and a </w:t>
+        <w:t xml:space="preserve"> </w:t>
+      </w:r>
+      <w:proofErr w:type="spellStart"/>
+      <w:r>
+        <w:t>and</w:t>
+      </w:r>
+      <w:proofErr w:type="spellEnd"/>
+      <w:r>
+        <w:t xml:space="preserve"> a </w:t>
       </w:r>
       <w:proofErr w:type="spellStart"/>
       <w:r>
@@ -18572,7 +19244,15 @@
       </w:r>
       <w:proofErr w:type="spellEnd"/>
       <w:r>
-        <w:t xml:space="preserve"> and a </w:t>
+        <w:t xml:space="preserve"> </w:t>
+      </w:r>
+      <w:proofErr w:type="spellStart"/>
+      <w:r>
+        <w:t>and</w:t>
+      </w:r>
+      <w:proofErr w:type="spellEnd"/>
+      <w:r>
+        <w:t xml:space="preserve"> a </w:t>
       </w:r>
       <w:proofErr w:type="spellStart"/>
       <w:r>
@@ -18793,7 +19473,15 @@
       </w:r>
       <w:proofErr w:type="spellEnd"/>
       <w:r>
-        <w:t xml:space="preserve"> 1680 and 1687, </w:t>
+        <w:t xml:space="preserve"> 1680 </w:t>
+      </w:r>
+      <w:proofErr w:type="spellStart"/>
+      <w:r>
+        <w:t>and</w:t>
+      </w:r>
+      <w:proofErr w:type="spellEnd"/>
+      <w:r>
+        <w:t xml:space="preserve"> 1687, </w:t>
       </w:r>
       <w:proofErr w:type="spellStart"/>
       <w:r>
@@ -18873,7 +19561,15 @@
       </w:r>
       <w:proofErr w:type="spellEnd"/>
       <w:r>
-        <w:t xml:space="preserve">, and </w:t>
+        <w:t xml:space="preserve">, </w:t>
+      </w:r>
+      <w:proofErr w:type="spellStart"/>
+      <w:r>
+        <w:t>and</w:t>
+      </w:r>
+      <w:proofErr w:type="spellEnd"/>
+      <w:r>
+        <w:t xml:space="preserve"> </w:t>
       </w:r>
       <w:proofErr w:type="spellStart"/>
       <w:r>
@@ -18959,7 +19655,7 @@
     <w:p>
       <w:r>
         <w:pict w14:anchorId="6AE591BE">
-          <v:rect id="_x0000_i1381" style="width:0;height:1.5pt" o:hralign="center" o:hrstd="t" o:hr="t" fillcolor="#a0a0a0" stroked="f"/>
+          <v:rect id="_x0000_i1044" style="width:0;height:1.5pt" o:hralign="center" o:hrstd="t" o:hr="t" fillcolor="#a0a0a0" stroked="f"/>
         </w:pict>
       </w:r>
     </w:p>
@@ -19280,7 +19976,15 @@
       </w:r>
       <w:proofErr w:type="spellEnd"/>
       <w:r>
-        <w:t xml:space="preserve">, and a </w:t>
+        <w:t xml:space="preserve">, </w:t>
+      </w:r>
+      <w:proofErr w:type="spellStart"/>
+      <w:r>
+        <w:t>and</w:t>
+      </w:r>
+      <w:proofErr w:type="spellEnd"/>
+      <w:r>
+        <w:t xml:space="preserve"> a </w:t>
       </w:r>
       <w:proofErr w:type="spellStart"/>
       <w:r>
@@ -19304,7 +20008,15 @@
       </w:r>
       <w:proofErr w:type="spellEnd"/>
       <w:r>
-        <w:t xml:space="preserve">. Its </w:t>
+        <w:t xml:space="preserve">. </w:t>
+      </w:r>
+      <w:proofErr w:type="spellStart"/>
+      <w:r>
+        <w:t>Its</w:t>
+      </w:r>
+      <w:proofErr w:type="spellEnd"/>
+      <w:r>
+        <w:t xml:space="preserve"> </w:t>
       </w:r>
       <w:proofErr w:type="spellStart"/>
       <w:r>
@@ -19400,7 +20112,15 @@
       </w:r>
       <w:proofErr w:type="spellEnd"/>
       <w:r>
-        <w:t xml:space="preserve"> and </w:t>
+        <w:t xml:space="preserve"> </w:t>
+      </w:r>
+      <w:proofErr w:type="spellStart"/>
+      <w:r>
+        <w:t>and</w:t>
+      </w:r>
+      <w:proofErr w:type="spellEnd"/>
+      <w:r>
+        <w:t xml:space="preserve"> </w:t>
       </w:r>
       <w:proofErr w:type="spellStart"/>
       <w:r>
@@ -19510,7 +20230,7 @@
     <w:p>
       <w:r>
         <w:pict w14:anchorId="04151F1D">
-          <v:rect id="_x0000_i1382" style="width:0;height:1.5pt" o:hralign="center" o:hrstd="t" o:hr="t" fillcolor="#a0a0a0" stroked="f"/>
+          <v:rect id="_x0000_i1045" style="width:0;height:1.5pt" o:hralign="center" o:hrstd="t" o:hr="t" fillcolor="#a0a0a0" stroked="f"/>
         </w:pict>
       </w:r>
     </w:p>
@@ -19717,7 +20437,15 @@
       </w:r>
       <w:proofErr w:type="spellEnd"/>
       <w:r>
-        <w:t xml:space="preserve">) and </w:t>
+        <w:t xml:space="preserve">) </w:t>
+      </w:r>
+      <w:proofErr w:type="spellStart"/>
+      <w:r>
+        <w:t>and</w:t>
+      </w:r>
+      <w:proofErr w:type="spellEnd"/>
+      <w:r>
+        <w:t xml:space="preserve"> </w:t>
       </w:r>
       <w:proofErr w:type="spellStart"/>
       <w:r>
@@ -19733,7 +20461,15 @@
       </w:r>
       <w:proofErr w:type="spellEnd"/>
       <w:r>
-        <w:t xml:space="preserve"> to </w:t>
+        <w:t xml:space="preserve"> </w:t>
+      </w:r>
+      <w:proofErr w:type="spellStart"/>
+      <w:r>
+        <w:t>to</w:t>
+      </w:r>
+      <w:proofErr w:type="spellEnd"/>
+      <w:r>
+        <w:t xml:space="preserve"> </w:t>
       </w:r>
       <w:proofErr w:type="spellStart"/>
       <w:r>
@@ -19805,7 +20541,15 @@
       </w:r>
       <w:proofErr w:type="spellEnd"/>
       <w:r>
-        <w:t xml:space="preserve"> to be </w:t>
+        <w:t xml:space="preserve"> </w:t>
+      </w:r>
+      <w:proofErr w:type="spellStart"/>
+      <w:r>
+        <w:t>to</w:t>
+      </w:r>
+      <w:proofErr w:type="spellEnd"/>
+      <w:r>
+        <w:t xml:space="preserve"> be </w:t>
       </w:r>
       <w:proofErr w:type="spellStart"/>
       <w:r>
@@ -19885,7 +20629,15 @@
       </w:r>
       <w:proofErr w:type="spellEnd"/>
       <w:r>
-        <w:t xml:space="preserve"> and </w:t>
+        <w:t xml:space="preserve"> </w:t>
+      </w:r>
+      <w:proofErr w:type="spellStart"/>
+      <w:r>
+        <w:t>and</w:t>
+      </w:r>
+      <w:proofErr w:type="spellEnd"/>
+      <w:r>
+        <w:t xml:space="preserve"> </w:t>
       </w:r>
       <w:proofErr w:type="spellStart"/>
       <w:r>
@@ -19901,7 +20653,15 @@
       </w:r>
       <w:proofErr w:type="spellEnd"/>
       <w:r>
-        <w:t xml:space="preserve">, and a </w:t>
+        <w:t xml:space="preserve">, </w:t>
+      </w:r>
+      <w:proofErr w:type="spellStart"/>
+      <w:r>
+        <w:t>and</w:t>
+      </w:r>
+      <w:proofErr w:type="spellEnd"/>
+      <w:r>
+        <w:t xml:space="preserve"> a </w:t>
       </w:r>
       <w:proofErr w:type="spellStart"/>
       <w:r>
@@ -19977,8 +20737,13 @@
       </w:r>
     </w:p>
     <w:p>
-      <w:r>
-        <w:t xml:space="preserve">Its </w:t>
+      <w:proofErr w:type="spellStart"/>
+      <w:r>
+        <w:t>Its</w:t>
+      </w:r>
+      <w:proofErr w:type="spellEnd"/>
+      <w:r>
+        <w:t xml:space="preserve"> </w:t>
       </w:r>
       <w:proofErr w:type="spellStart"/>
       <w:r>
@@ -20010,7 +20775,15 @@
       </w:r>
       <w:proofErr w:type="spellEnd"/>
       <w:r>
-        <w:t xml:space="preserve"> Collection in 1680 led to </w:t>
+        <w:t xml:space="preserve"> Collection in 1680 led </w:t>
+      </w:r>
+      <w:proofErr w:type="spellStart"/>
+      <w:r>
+        <w:t>to</w:t>
+      </w:r>
+      <w:proofErr w:type="spellEnd"/>
+      <w:r>
+        <w:t xml:space="preserve"> </w:t>
       </w:r>
       <w:proofErr w:type="spellStart"/>
       <w:r>
@@ -20042,7 +20815,15 @@
       </w:r>
       <w:proofErr w:type="spellEnd"/>
       <w:r>
-        <w:t xml:space="preserve"> 1680 and 1687, </w:t>
+        <w:t xml:space="preserve"> 1680 </w:t>
+      </w:r>
+      <w:proofErr w:type="spellStart"/>
+      <w:r>
+        <w:t>and</w:t>
+      </w:r>
+      <w:proofErr w:type="spellEnd"/>
+      <w:r>
+        <w:t xml:space="preserve"> 1687, </w:t>
       </w:r>
       <w:proofErr w:type="spellStart"/>
       <w:r>
@@ -20170,7 +20951,15 @@
       </w:r>
       <w:proofErr w:type="spellEnd"/>
       <w:r>
-        <w:t xml:space="preserve">, and </w:t>
+        <w:t xml:space="preserve">, </w:t>
+      </w:r>
+      <w:proofErr w:type="spellStart"/>
+      <w:r>
+        <w:t>and</w:t>
+      </w:r>
+      <w:proofErr w:type="spellEnd"/>
+      <w:r>
+        <w:t xml:space="preserve"> </w:t>
       </w:r>
       <w:proofErr w:type="spellStart"/>
       <w:r>
@@ -20274,7 +21063,15 @@
       </w:r>
       <w:proofErr w:type="spellEnd"/>
       <w:r>
-        <w:t xml:space="preserve"> and </w:t>
+        <w:t xml:space="preserve"> </w:t>
+      </w:r>
+      <w:proofErr w:type="spellStart"/>
+      <w:r>
+        <w:t>and</w:t>
+      </w:r>
+      <w:proofErr w:type="spellEnd"/>
+      <w:r>
+        <w:t xml:space="preserve"> </w:t>
       </w:r>
       <w:proofErr w:type="spellStart"/>
       <w:r>
@@ -20386,7 +21183,15 @@
       </w:r>
       <w:proofErr w:type="spellEnd"/>
       <w:r>
-        <w:t xml:space="preserve"> and </w:t>
+        <w:t xml:space="preserve"> </w:t>
+      </w:r>
+      <w:proofErr w:type="spellStart"/>
+      <w:r>
+        <w:t>and</w:t>
+      </w:r>
+      <w:proofErr w:type="spellEnd"/>
+      <w:r>
+        <w:t xml:space="preserve"> </w:t>
       </w:r>
       <w:proofErr w:type="spellStart"/>
       <w:r>
@@ -20418,7 +21223,15 @@
       </w:r>
       <w:proofErr w:type="spellEnd"/>
       <w:r>
-        <w:t xml:space="preserve"> and </w:t>
+        <w:t xml:space="preserve"> </w:t>
+      </w:r>
+      <w:proofErr w:type="spellStart"/>
+      <w:r>
+        <w:t>and</w:t>
+      </w:r>
+      <w:proofErr w:type="spellEnd"/>
+      <w:r>
+        <w:t xml:space="preserve"> </w:t>
       </w:r>
       <w:proofErr w:type="spellStart"/>
       <w:r>
@@ -20474,7 +21287,7 @@
           <w:bCs/>
         </w:rPr>
         <w:pict w14:anchorId="39573D07">
-          <v:rect id="_x0000_i1383" style="width:0;height:1.5pt" o:hralign="center" o:hrstd="t" o:hr="t" fillcolor="#a0a0a0" stroked="f"/>
+          <v:rect id="_x0000_i1046" style="width:0;height:1.5pt" o:hralign="center" o:hrstd="t" o:hr="t" fillcolor="#a0a0a0" stroked="f"/>
         </w:pict>
       </w:r>
     </w:p>
@@ -20706,7 +21519,23 @@
           <w:b/>
           <w:bCs/>
         </w:rPr>
-        <w:t xml:space="preserve"> to </w:t>
+        <w:t xml:space="preserve"> </w:t>
+      </w:r>
+      <w:proofErr w:type="spellStart"/>
+      <w:r>
+        <w:rPr>
+          <w:b/>
+          <w:bCs/>
+        </w:rPr>
+        <w:t>to</w:t>
+      </w:r>
+      <w:proofErr w:type="spellEnd"/>
+      <w:r>
+        <w:rPr>
+          <w:b/>
+          <w:bCs/>
+        </w:rPr>
+        <w:t xml:space="preserve"> </w:t>
       </w:r>
       <w:proofErr w:type="spellStart"/>
       <w:r>
@@ -20850,7 +21679,7 @@
           <w:bCs/>
         </w:rPr>
         <w:pict w14:anchorId="62CD16CC">
-          <v:rect id="_x0000_i1384" style="width:0;height:1.5pt" o:hralign="center" o:hrstd="t" o:hr="t" fillcolor="#a0a0a0" stroked="f"/>
+          <v:rect id="_x0000_i1047" style="width:0;height:1.5pt" o:hralign="center" o:hrstd="t" o:hr="t" fillcolor="#a0a0a0" stroked="f"/>
         </w:pict>
       </w:r>
     </w:p>
@@ -21163,7 +21992,15 @@
       </w:r>
       <w:proofErr w:type="spellEnd"/>
       <w:r>
-        <w:t xml:space="preserve">, and </w:t>
+        <w:t xml:space="preserve">, </w:t>
+      </w:r>
+      <w:proofErr w:type="spellStart"/>
+      <w:r>
+        <w:t>and</w:t>
+      </w:r>
+      <w:proofErr w:type="spellEnd"/>
+      <w:r>
+        <w:t xml:space="preserve"> </w:t>
       </w:r>
       <w:proofErr w:type="spellStart"/>
       <w:r>
@@ -21283,7 +22120,15 @@
       </w:r>
       <w:proofErr w:type="spellEnd"/>
       <w:r>
-        <w:t xml:space="preserve"> and </w:t>
+        <w:t xml:space="preserve"> </w:t>
+      </w:r>
+      <w:proofErr w:type="spellStart"/>
+      <w:r>
+        <w:t>and</w:t>
+      </w:r>
+      <w:proofErr w:type="spellEnd"/>
+      <w:r>
+        <w:t xml:space="preserve"> </w:t>
       </w:r>
       <w:proofErr w:type="spellStart"/>
       <w:r>
@@ -21331,7 +22176,15 @@
       </w:r>
       <w:proofErr w:type="spellEnd"/>
       <w:r>
-        <w:t xml:space="preserve"> 1600s to </w:t>
+        <w:t xml:space="preserve"> 1600s </w:t>
+      </w:r>
+      <w:proofErr w:type="spellStart"/>
+      <w:r>
+        <w:t>to</w:t>
+      </w:r>
+      <w:proofErr w:type="spellEnd"/>
+      <w:r>
+        <w:t xml:space="preserve"> </w:t>
       </w:r>
       <w:proofErr w:type="spellStart"/>
       <w:r>
@@ -21371,7 +22224,15 @@
       </w:r>
       <w:proofErr w:type="spellEnd"/>
       <w:r>
-        <w:t xml:space="preserve"> and </w:t>
+        <w:t xml:space="preserve"> </w:t>
+      </w:r>
+      <w:proofErr w:type="spellStart"/>
+      <w:r>
+        <w:t>and</w:t>
+      </w:r>
+      <w:proofErr w:type="spellEnd"/>
+      <w:r>
+        <w:t xml:space="preserve"> </w:t>
       </w:r>
       <w:proofErr w:type="spellStart"/>
       <w:r>
@@ -21409,7 +22270,7 @@
     <w:p>
       <w:r>
         <w:pict w14:anchorId="70F08778">
-          <v:rect id="_x0000_i1385" style="width:0;height:1.5pt" o:hralign="center" o:hrstd="t" o:hr="t" fillcolor="#a0a0a0" stroked="f"/>
+          <v:rect id="_x0000_i1048" style="width:0;height:1.5pt" o:hralign="center" o:hrstd="t" o:hr="t" fillcolor="#a0a0a0" stroked="f"/>
         </w:pict>
       </w:r>
     </w:p>
@@ -21794,7 +22655,15 @@
       </w:r>
       <w:proofErr w:type="spellEnd"/>
       <w:r>
-        <w:t xml:space="preserve">, and a </w:t>
+        <w:t xml:space="preserve">, </w:t>
+      </w:r>
+      <w:proofErr w:type="spellStart"/>
+      <w:r>
+        <w:t>and</w:t>
+      </w:r>
+      <w:proofErr w:type="spellEnd"/>
+      <w:r>
+        <w:t xml:space="preserve"> a </w:t>
       </w:r>
       <w:proofErr w:type="spellStart"/>
       <w:r>
@@ -21938,7 +22807,15 @@
       </w:r>
       <w:proofErr w:type="spellEnd"/>
       <w:r>
-        <w:t xml:space="preserve">, and his </w:t>
+        <w:t xml:space="preserve">, </w:t>
+      </w:r>
+      <w:proofErr w:type="spellStart"/>
+      <w:r>
+        <w:t>and</w:t>
+      </w:r>
+      <w:proofErr w:type="spellEnd"/>
+      <w:r>
+        <w:t xml:space="preserve"> his </w:t>
       </w:r>
       <w:proofErr w:type="spellStart"/>
       <w:r>
@@ -22053,7 +22930,15 @@
       </w:r>
       <w:proofErr w:type="spellEnd"/>
       <w:r>
-        <w:t xml:space="preserve"> and </w:t>
+        <w:t xml:space="preserve"> </w:t>
+      </w:r>
+      <w:proofErr w:type="spellStart"/>
+      <w:r>
+        <w:t>and</w:t>
+      </w:r>
+      <w:proofErr w:type="spellEnd"/>
+      <w:r>
+        <w:t xml:space="preserve"> </w:t>
       </w:r>
       <w:proofErr w:type="spellStart"/>
       <w:r>
@@ -22077,7 +22962,15 @@
       </w:r>
       <w:proofErr w:type="spellEnd"/>
       <w:r>
-        <w:t xml:space="preserve"> and a </w:t>
+        <w:t xml:space="preserve"> </w:t>
+      </w:r>
+      <w:proofErr w:type="spellStart"/>
+      <w:r>
+        <w:t>and</w:t>
+      </w:r>
+      <w:proofErr w:type="spellEnd"/>
+      <w:r>
+        <w:t xml:space="preserve"> a </w:t>
       </w:r>
       <w:proofErr w:type="spellStart"/>
       <w:r>
@@ -22180,7 +23073,15 @@
       </w:r>
       <w:proofErr w:type="spellEnd"/>
       <w:r>
-        <w:t xml:space="preserve"> time to time, but </w:t>
+        <w:t xml:space="preserve"> time </w:t>
+      </w:r>
+      <w:proofErr w:type="spellStart"/>
+      <w:r>
+        <w:t>to</w:t>
+      </w:r>
+      <w:proofErr w:type="spellEnd"/>
+      <w:r>
+        <w:t xml:space="preserve"> time, but </w:t>
       </w:r>
       <w:proofErr w:type="spellStart"/>
       <w:r>
@@ -22242,7 +23143,7 @@
     <w:p>
       <w:r>
         <w:pict w14:anchorId="5689EDFE">
-          <v:rect id="_x0000_i1386" style="width:0;height:1.5pt" o:hralign="center" o:hrstd="t" o:hr="t" fillcolor="#a0a0a0" stroked="f"/>
+          <v:rect id="_x0000_i1049" style="width:0;height:1.5pt" o:hralign="center" o:hrstd="t" o:hr="t" fillcolor="#a0a0a0" stroked="f"/>
         </w:pict>
       </w:r>
     </w:p>
@@ -22607,7 +23508,15 @@
       </w:r>
       <w:proofErr w:type="spellEnd"/>
       <w:r>
-        <w:t xml:space="preserve"> and </w:t>
+        <w:t xml:space="preserve"> </w:t>
+      </w:r>
+      <w:proofErr w:type="spellStart"/>
+      <w:r>
+        <w:t>and</w:t>
+      </w:r>
+      <w:proofErr w:type="spellEnd"/>
+      <w:r>
+        <w:t xml:space="preserve"> </w:t>
       </w:r>
       <w:proofErr w:type="spellStart"/>
       <w:r>
@@ -22687,7 +23596,15 @@
       </w:r>
       <w:proofErr w:type="spellEnd"/>
       <w:r>
-        <w:t xml:space="preserve"> to </w:t>
+        <w:t xml:space="preserve"> </w:t>
+      </w:r>
+      <w:proofErr w:type="spellStart"/>
+      <w:r>
+        <w:t>to</w:t>
+      </w:r>
+      <w:proofErr w:type="spellEnd"/>
+      <w:r>
+        <w:t xml:space="preserve"> </w:t>
       </w:r>
       <w:proofErr w:type="spellStart"/>
       <w:r>
@@ -22765,7 +23682,7 @@
     <w:p>
       <w:r>
         <w:pict w14:anchorId="047C1C98">
-          <v:rect id="_x0000_i1387" style="width:0;height:1.5pt" o:hralign="center" o:hrstd="t" o:hr="t" fillcolor="#a0a0a0" stroked="f"/>
+          <v:rect id="_x0000_i1050" style="width:0;height:1.5pt" o:hralign="center" o:hrstd="t" o:hr="t" fillcolor="#a0a0a0" stroked="f"/>
         </w:pict>
       </w:r>
     </w:p>
@@ -22931,7 +23848,15 @@
       </w:r>
       <w:proofErr w:type="spellEnd"/>
       <w:r>
-        <w:t xml:space="preserve"> and post-</w:t>
+        <w:t xml:space="preserve"> </w:t>
+      </w:r>
+      <w:proofErr w:type="spellStart"/>
+      <w:r>
+        <w:t>and</w:t>
+      </w:r>
+      <w:proofErr w:type="spellEnd"/>
+      <w:r>
+        <w:t xml:space="preserve"> post-</w:t>
       </w:r>
       <w:proofErr w:type="spellStart"/>
       <w:r>
@@ -23019,7 +23944,15 @@
       </w:r>
       <w:proofErr w:type="spellEnd"/>
       <w:r>
-        <w:t xml:space="preserve"> and </w:t>
+        <w:t xml:space="preserve"> </w:t>
+      </w:r>
+      <w:proofErr w:type="spellStart"/>
+      <w:r>
+        <w:t>and</w:t>
+      </w:r>
+      <w:proofErr w:type="spellEnd"/>
+      <w:r>
+        <w:t xml:space="preserve"> </w:t>
       </w:r>
       <w:proofErr w:type="spellStart"/>
       <w:r>
@@ -23067,7 +24000,15 @@
       </w:r>
       <w:proofErr w:type="spellEnd"/>
       <w:r>
-        <w:t xml:space="preserve"> and </w:t>
+        <w:t xml:space="preserve"> </w:t>
+      </w:r>
+      <w:proofErr w:type="spellStart"/>
+      <w:r>
+        <w:t>and</w:t>
+      </w:r>
+      <w:proofErr w:type="spellEnd"/>
+      <w:r>
+        <w:t xml:space="preserve"> </w:t>
       </w:r>
       <w:proofErr w:type="spellStart"/>
       <w:r>
@@ -23107,7 +24048,15 @@
       </w:r>
       <w:proofErr w:type="spellEnd"/>
       <w:r>
-        <w:t xml:space="preserve">. Its </w:t>
+        <w:t xml:space="preserve">. </w:t>
+      </w:r>
+      <w:proofErr w:type="spellStart"/>
+      <w:r>
+        <w:t>Its</w:t>
+      </w:r>
+      <w:proofErr w:type="spellEnd"/>
+      <w:r>
+        <w:t xml:space="preserve"> </w:t>
       </w:r>
       <w:proofErr w:type="spellStart"/>
       <w:r>
@@ -23283,7 +24232,15 @@
       </w:r>
       <w:proofErr w:type="spellEnd"/>
       <w:r>
-        <w:t xml:space="preserve">, and </w:t>
+        <w:t xml:space="preserve">, </w:t>
+      </w:r>
+      <w:proofErr w:type="spellStart"/>
+      <w:r>
+        <w:t>and</w:t>
+      </w:r>
+      <w:proofErr w:type="spellEnd"/>
+      <w:r>
+        <w:t xml:space="preserve"> </w:t>
       </w:r>
       <w:proofErr w:type="spellStart"/>
       <w:r>
@@ -23363,7 +24320,15 @@
       </w:r>
       <w:proofErr w:type="spellEnd"/>
       <w:r>
-        <w:t xml:space="preserve"> to </w:t>
+        <w:t xml:space="preserve"> </w:t>
+      </w:r>
+      <w:proofErr w:type="spellStart"/>
+      <w:r>
+        <w:t>to</w:t>
+      </w:r>
+      <w:proofErr w:type="spellEnd"/>
+      <w:r>
+        <w:t xml:space="preserve"> </w:t>
       </w:r>
       <w:proofErr w:type="spellStart"/>
       <w:r>
@@ -23491,7 +24456,15 @@
       </w:r>
       <w:proofErr w:type="spellEnd"/>
       <w:r>
-        <w:t xml:space="preserve"> and </w:t>
+        <w:t xml:space="preserve"> </w:t>
+      </w:r>
+      <w:proofErr w:type="spellStart"/>
+      <w:r>
+        <w:t>and</w:t>
+      </w:r>
+      <w:proofErr w:type="spellEnd"/>
+      <w:r>
+        <w:t xml:space="preserve"> </w:t>
       </w:r>
       <w:proofErr w:type="spellStart"/>
       <w:r>
@@ -23855,7 +24828,23 @@
           <w:b/>
           <w:bCs/>
         </w:rPr>
-        <w:t xml:space="preserve"> and </w:t>
+        <w:t xml:space="preserve"> </w:t>
+      </w:r>
+      <w:proofErr w:type="spellStart"/>
+      <w:r>
+        <w:rPr>
+          <w:b/>
+          <w:bCs/>
+        </w:rPr>
+        <w:t>and</w:t>
+      </w:r>
+      <w:proofErr w:type="spellEnd"/>
+      <w:r>
+        <w:rPr>
+          <w:b/>
+          <w:bCs/>
+        </w:rPr>
+        <w:t xml:space="preserve"> </w:t>
       </w:r>
       <w:proofErr w:type="spellStart"/>
       <w:r>
@@ -23983,7 +24972,23 @@
           <w:b/>
           <w:bCs/>
         </w:rPr>
-        <w:t xml:space="preserve"> and </w:t>
+        <w:t xml:space="preserve"> </w:t>
+      </w:r>
+      <w:proofErr w:type="spellStart"/>
+      <w:r>
+        <w:rPr>
+          <w:b/>
+          <w:bCs/>
+        </w:rPr>
+        <w:t>and</w:t>
+      </w:r>
+      <w:proofErr w:type="spellEnd"/>
+      <w:r>
+        <w:rPr>
+          <w:b/>
+          <w:bCs/>
+        </w:rPr>
+        <w:t xml:space="preserve"> </w:t>
       </w:r>
       <w:proofErr w:type="spellStart"/>
       <w:r>
@@ -24031,7 +25036,7 @@
           <w:bCs/>
         </w:rPr>
         <w:pict w14:anchorId="617109DE">
-          <v:rect id="_x0000_i1458" style="width:0;height:1.5pt" o:hralign="center" o:hrstd="t" o:hr="t" fillcolor="#a0a0a0" stroked="f"/>
+          <v:rect id="_x0000_i1051" style="width:0;height:1.5pt" o:hralign="center" o:hrstd="t" o:hr="t" fillcolor="#a0a0a0" stroked="f"/>
         </w:pict>
       </w:r>
     </w:p>
@@ -24612,7 +25617,23 @@
           <w:b/>
           <w:bCs/>
         </w:rPr>
-        <w:t xml:space="preserve">, and is </w:t>
+        <w:t xml:space="preserve">, </w:t>
+      </w:r>
+      <w:proofErr w:type="spellStart"/>
+      <w:r>
+        <w:rPr>
+          <w:b/>
+          <w:bCs/>
+        </w:rPr>
+        <w:t>and</w:t>
+      </w:r>
+      <w:proofErr w:type="spellEnd"/>
+      <w:r>
+        <w:rPr>
+          <w:b/>
+          <w:bCs/>
+        </w:rPr>
+        <w:t xml:space="preserve"> is </w:t>
       </w:r>
       <w:proofErr w:type="spellStart"/>
       <w:r>
@@ -24981,7 +26002,7 @@
           <w:bCs/>
         </w:rPr>
         <w:pict w14:anchorId="48947FBC">
-          <v:rect id="_x0000_i1459" style="width:0;height:1.5pt" o:hralign="center" o:hrstd="t" o:hr="t" fillcolor="#a0a0a0" stroked="f"/>
+          <v:rect id="_x0000_i1052" style="width:0;height:1.5pt" o:hralign="center" o:hrstd="t" o:hr="t" fillcolor="#a0a0a0" stroked="f"/>
         </w:pict>
       </w:r>
     </w:p>
@@ -25423,7 +26444,23 @@
           <w:b/>
           <w:bCs/>
         </w:rPr>
-        <w:t xml:space="preserve"> and </w:t>
+        <w:t xml:space="preserve"> </w:t>
+      </w:r>
+      <w:proofErr w:type="spellStart"/>
+      <w:r>
+        <w:rPr>
+          <w:b/>
+          <w:bCs/>
+        </w:rPr>
+        <w:t>and</w:t>
+      </w:r>
+      <w:proofErr w:type="spellEnd"/>
+      <w:r>
+        <w:rPr>
+          <w:b/>
+          <w:bCs/>
+        </w:rPr>
+        <w:t xml:space="preserve"> </w:t>
       </w:r>
       <w:proofErr w:type="spellStart"/>
       <w:r>
@@ -25647,7 +26684,23 @@
           <w:b/>
           <w:bCs/>
         </w:rPr>
-        <w:t xml:space="preserve"> BCE) and </w:t>
+        <w:t xml:space="preserve"> BCE) </w:t>
+      </w:r>
+      <w:proofErr w:type="spellStart"/>
+      <w:r>
+        <w:rPr>
+          <w:b/>
+          <w:bCs/>
+        </w:rPr>
+        <w:t>and</w:t>
+      </w:r>
+      <w:proofErr w:type="spellEnd"/>
+      <w:r>
+        <w:rPr>
+          <w:b/>
+          <w:bCs/>
+        </w:rPr>
+        <w:t xml:space="preserve"> </w:t>
       </w:r>
       <w:proofErr w:type="spellStart"/>
       <w:r>
@@ -25855,7 +26908,23 @@
           <w:b/>
           <w:bCs/>
         </w:rPr>
-        <w:t xml:space="preserve"> and </w:t>
+        <w:t xml:space="preserve"> </w:t>
+      </w:r>
+      <w:proofErr w:type="spellStart"/>
+      <w:r>
+        <w:rPr>
+          <w:b/>
+          <w:bCs/>
+        </w:rPr>
+        <w:t>and</w:t>
+      </w:r>
+      <w:proofErr w:type="spellEnd"/>
+      <w:r>
+        <w:rPr>
+          <w:b/>
+          <w:bCs/>
+        </w:rPr>
+        <w:t xml:space="preserve"> </w:t>
       </w:r>
       <w:proofErr w:type="spellStart"/>
       <w:r>
@@ -25991,7 +27060,23 @@
           <w:b/>
           <w:bCs/>
         </w:rPr>
-        <w:t xml:space="preserve"> in Plaka and </w:t>
+        <w:t xml:space="preserve"> in Plaka </w:t>
+      </w:r>
+      <w:proofErr w:type="spellStart"/>
+      <w:r>
+        <w:rPr>
+          <w:b/>
+          <w:bCs/>
+        </w:rPr>
+        <w:t>and</w:t>
+      </w:r>
+      <w:proofErr w:type="spellEnd"/>
+      <w:r>
+        <w:rPr>
+          <w:b/>
+          <w:bCs/>
+        </w:rPr>
+        <w:t xml:space="preserve"> </w:t>
       </w:r>
       <w:proofErr w:type="spellStart"/>
       <w:r>
@@ -26183,7 +27268,23 @@
           <w:b/>
           <w:bCs/>
         </w:rPr>
-        <w:t xml:space="preserve"> and </w:t>
+        <w:t xml:space="preserve"> </w:t>
+      </w:r>
+      <w:proofErr w:type="spellStart"/>
+      <w:r>
+        <w:rPr>
+          <w:b/>
+          <w:bCs/>
+        </w:rPr>
+        <w:t>and</w:t>
+      </w:r>
+      <w:proofErr w:type="spellEnd"/>
+      <w:r>
+        <w:rPr>
+          <w:b/>
+          <w:bCs/>
+        </w:rPr>
+        <w:t xml:space="preserve"> </w:t>
       </w:r>
       <w:proofErr w:type="spellStart"/>
       <w:r>
@@ -26583,7 +27684,7 @@
           <w:bCs/>
         </w:rPr>
         <w:pict w14:anchorId="03F53355">
-          <v:rect id="_x0000_i1460" style="width:0;height:1.5pt" o:hralign="center" o:hrstd="t" o:hr="t" fillcolor="#a0a0a0" stroked="f"/>
+          <v:rect id="_x0000_i1053" style="width:0;height:1.5pt" o:hralign="center" o:hrstd="t" o:hr="t" fillcolor="#a0a0a0" stroked="f"/>
         </w:pict>
       </w:r>
     </w:p>
@@ -27032,7 +28133,27 @@
           <w:i/>
           <w:iCs/>
         </w:rPr>
-        <w:t xml:space="preserve"> and </w:t>
+        <w:t xml:space="preserve"> </w:t>
+      </w:r>
+      <w:proofErr w:type="spellStart"/>
+      <w:r>
+        <w:rPr>
+          <w:b/>
+          <w:bCs/>
+          <w:i/>
+          <w:iCs/>
+        </w:rPr>
+        <w:t>and</w:t>
+      </w:r>
+      <w:proofErr w:type="spellEnd"/>
+      <w:r>
+        <w:rPr>
+          <w:b/>
+          <w:bCs/>
+          <w:i/>
+          <w:iCs/>
+        </w:rPr>
+        <w:t xml:space="preserve"> </w:t>
       </w:r>
       <w:proofErr w:type="spellStart"/>
       <w:r>
@@ -27198,7 +28319,23 @@
           <w:b/>
           <w:bCs/>
         </w:rPr>
-        <w:t xml:space="preserve"> and </w:t>
+        <w:t xml:space="preserve"> </w:t>
+      </w:r>
+      <w:proofErr w:type="spellStart"/>
+      <w:r>
+        <w:rPr>
+          <w:b/>
+          <w:bCs/>
+        </w:rPr>
+        <w:t>and</w:t>
+      </w:r>
+      <w:proofErr w:type="spellEnd"/>
+      <w:r>
+        <w:rPr>
+          <w:b/>
+          <w:bCs/>
+        </w:rPr>
+        <w:t xml:space="preserve"> </w:t>
       </w:r>
       <w:proofErr w:type="spellStart"/>
       <w:r>
@@ -27246,7 +28383,23 @@
           <w:b/>
           <w:bCs/>
         </w:rPr>
-        <w:t xml:space="preserve"> and plaster-</w:t>
+        <w:t xml:space="preserve"> </w:t>
+      </w:r>
+      <w:proofErr w:type="spellStart"/>
+      <w:r>
+        <w:rPr>
+          <w:b/>
+          <w:bCs/>
+        </w:rPr>
+        <w:t>and</w:t>
+      </w:r>
+      <w:proofErr w:type="spellEnd"/>
+      <w:r>
+        <w:rPr>
+          <w:b/>
+          <w:bCs/>
+        </w:rPr>
+        <w:t xml:space="preserve"> plaster-</w:t>
       </w:r>
       <w:proofErr w:type="spellStart"/>
       <w:r>
@@ -27488,7 +28641,23 @@
           <w:b/>
           <w:bCs/>
         </w:rPr>
-        <w:t xml:space="preserve"> and </w:t>
+        <w:t xml:space="preserve"> </w:t>
+      </w:r>
+      <w:proofErr w:type="spellStart"/>
+      <w:r>
+        <w:rPr>
+          <w:b/>
+          <w:bCs/>
+        </w:rPr>
+        <w:t>and</w:t>
+      </w:r>
+      <w:proofErr w:type="spellEnd"/>
+      <w:r>
+        <w:rPr>
+          <w:b/>
+          <w:bCs/>
+        </w:rPr>
+        <w:t xml:space="preserve"> </w:t>
       </w:r>
       <w:proofErr w:type="spellStart"/>
       <w:r>
@@ -27568,7 +28737,7 @@
           <w:bCs/>
         </w:rPr>
         <w:pict w14:anchorId="70BEE3CC">
-          <v:rect id="_x0000_i1461" style="width:0;height:1.5pt" o:hralign="center" o:hrstd="t" o:hr="t" fillcolor="#a0a0a0" stroked="f"/>
+          <v:rect id="_x0000_i1054" style="width:0;height:1.5pt" o:hralign="center" o:hrstd="t" o:hr="t" fillcolor="#a0a0a0" stroked="f"/>
         </w:pict>
       </w:r>
     </w:p>
@@ -27874,7 +29043,23 @@
           <w:b/>
           <w:bCs/>
         </w:rPr>
-        <w:t xml:space="preserve"> to </w:t>
+        <w:t xml:space="preserve"> </w:t>
+      </w:r>
+      <w:proofErr w:type="spellStart"/>
+      <w:r>
+        <w:rPr>
+          <w:b/>
+          <w:bCs/>
+        </w:rPr>
+        <w:t>to</w:t>
+      </w:r>
+      <w:proofErr w:type="spellEnd"/>
+      <w:r>
+        <w:rPr>
+          <w:b/>
+          <w:bCs/>
+        </w:rPr>
+        <w:t xml:space="preserve"> </w:t>
       </w:r>
       <w:proofErr w:type="spellStart"/>
       <w:r>
@@ -28082,7 +29267,23 @@
           <w:b/>
           <w:bCs/>
         </w:rPr>
-        <w:t xml:space="preserve"> and </w:t>
+        <w:t xml:space="preserve"> </w:t>
+      </w:r>
+      <w:proofErr w:type="spellStart"/>
+      <w:r>
+        <w:rPr>
+          <w:b/>
+          <w:bCs/>
+        </w:rPr>
+        <w:t>and</w:t>
+      </w:r>
+      <w:proofErr w:type="spellEnd"/>
+      <w:r>
+        <w:rPr>
+          <w:b/>
+          <w:bCs/>
+        </w:rPr>
+        <w:t xml:space="preserve"> </w:t>
       </w:r>
       <w:proofErr w:type="spellStart"/>
       <w:r>
@@ -28354,7 +29555,23 @@
           <w:b/>
           <w:bCs/>
         </w:rPr>
-        <w:t xml:space="preserve"> and </w:t>
+        <w:t xml:space="preserve"> </w:t>
+      </w:r>
+      <w:proofErr w:type="spellStart"/>
+      <w:r>
+        <w:rPr>
+          <w:b/>
+          <w:bCs/>
+        </w:rPr>
+        <w:t>and</w:t>
+      </w:r>
+      <w:proofErr w:type="spellEnd"/>
+      <w:r>
+        <w:rPr>
+          <w:b/>
+          <w:bCs/>
+        </w:rPr>
+        <w:t xml:space="preserve"> </w:t>
       </w:r>
       <w:proofErr w:type="spellStart"/>
       <w:r>
@@ -28482,7 +29699,23 @@
           <w:b/>
           <w:bCs/>
         </w:rPr>
-        <w:t xml:space="preserve"> and plaster </w:t>
+        <w:t xml:space="preserve"> </w:t>
+      </w:r>
+      <w:proofErr w:type="spellStart"/>
+      <w:r>
+        <w:rPr>
+          <w:b/>
+          <w:bCs/>
+        </w:rPr>
+        <w:t>and</w:t>
+      </w:r>
+      <w:proofErr w:type="spellEnd"/>
+      <w:r>
+        <w:rPr>
+          <w:b/>
+          <w:bCs/>
+        </w:rPr>
+        <w:t xml:space="preserve"> plaster </w:t>
       </w:r>
       <w:proofErr w:type="spellStart"/>
       <w:r>
@@ -28594,7 +29827,23 @@
           <w:b/>
           <w:bCs/>
         </w:rPr>
-        <w:t xml:space="preserve">). Its </w:t>
+        <w:t xml:space="preserve">). </w:t>
+      </w:r>
+      <w:proofErr w:type="spellStart"/>
+      <w:r>
+        <w:rPr>
+          <w:b/>
+          <w:bCs/>
+        </w:rPr>
+        <w:t>Its</w:t>
+      </w:r>
+      <w:proofErr w:type="spellEnd"/>
+      <w:r>
+        <w:rPr>
+          <w:b/>
+          <w:bCs/>
+        </w:rPr>
+        <w:t xml:space="preserve"> </w:t>
       </w:r>
       <w:proofErr w:type="spellStart"/>
       <w:r>
@@ -28982,7 +30231,23 @@
           <w:b/>
           <w:bCs/>
         </w:rPr>
-        <w:t xml:space="preserve"> to a </w:t>
+        <w:t xml:space="preserve"> </w:t>
+      </w:r>
+      <w:proofErr w:type="spellStart"/>
+      <w:r>
+        <w:rPr>
+          <w:b/>
+          <w:bCs/>
+        </w:rPr>
+        <w:t>to</w:t>
+      </w:r>
+      <w:proofErr w:type="spellEnd"/>
+      <w:r>
+        <w:rPr>
+          <w:b/>
+          <w:bCs/>
+        </w:rPr>
+        <w:t xml:space="preserve"> a </w:t>
       </w:r>
       <w:proofErr w:type="spellStart"/>
       <w:r>
@@ -29110,7 +30375,23 @@
           <w:b/>
           <w:bCs/>
         </w:rPr>
-        <w:t xml:space="preserve"> and </w:t>
+        <w:t xml:space="preserve"> </w:t>
+      </w:r>
+      <w:proofErr w:type="spellStart"/>
+      <w:r>
+        <w:rPr>
+          <w:b/>
+          <w:bCs/>
+        </w:rPr>
+        <w:t>and</w:t>
+      </w:r>
+      <w:proofErr w:type="spellEnd"/>
+      <w:r>
+        <w:rPr>
+          <w:b/>
+          <w:bCs/>
+        </w:rPr>
+        <w:t xml:space="preserve"> </w:t>
       </w:r>
       <w:proofErr w:type="spellStart"/>
       <w:r>
@@ -29224,7 +30505,23 @@
           <w:b/>
           <w:bCs/>
         </w:rPr>
-        <w:t xml:space="preserve">, and </w:t>
+        <w:t xml:space="preserve">, </w:t>
+      </w:r>
+      <w:proofErr w:type="spellStart"/>
+      <w:r>
+        <w:rPr>
+          <w:b/>
+          <w:bCs/>
+        </w:rPr>
+        <w:t>and</w:t>
+      </w:r>
+      <w:proofErr w:type="spellEnd"/>
+      <w:r>
+        <w:rPr>
+          <w:b/>
+          <w:bCs/>
+        </w:rPr>
+        <w:t xml:space="preserve"> </w:t>
       </w:r>
       <w:proofErr w:type="spellStart"/>
       <w:r>
@@ -29289,7 +30586,7 @@
         </w:rPr>
         <w:lastRenderedPageBreak/>
         <w:pict w14:anchorId="6635F17C">
-          <v:rect id="_x0000_i1462" style="width:0;height:1.5pt" o:hralign="center" o:hrstd="t" o:hr="t" fillcolor="#a0a0a0" stroked="f"/>
+          <v:rect id="_x0000_i1055" style="width:0;height:1.5pt" o:hralign="center" o:hrstd="t" o:hr="t" fillcolor="#a0a0a0" stroked="f"/>
         </w:pict>
       </w:r>
     </w:p>
@@ -29649,7 +30946,23 @@
           <w:b/>
           <w:bCs/>
         </w:rPr>
-        <w:t xml:space="preserve">, to </w:t>
+        <w:t xml:space="preserve">, </w:t>
+      </w:r>
+      <w:proofErr w:type="spellStart"/>
+      <w:r>
+        <w:rPr>
+          <w:b/>
+          <w:bCs/>
+        </w:rPr>
+        <w:t>to</w:t>
+      </w:r>
+      <w:proofErr w:type="spellEnd"/>
+      <w:r>
+        <w:rPr>
+          <w:b/>
+          <w:bCs/>
+        </w:rPr>
+        <w:t xml:space="preserve"> </w:t>
       </w:r>
       <w:proofErr w:type="spellStart"/>
       <w:r>
@@ -29729,7 +31042,7 @@
           <w:bCs/>
         </w:rPr>
         <w:pict w14:anchorId="3E7DFCEF">
-          <v:rect id="_x0000_i1463" style="width:0;height:1.5pt" o:hralign="center" o:hrstd="t" o:hr="t" fillcolor="#a0a0a0" stroked="f"/>
+          <v:rect id="_x0000_i1056" style="width:0;height:1.5pt" o:hralign="center" o:hrstd="t" o:hr="t" fillcolor="#a0a0a0" stroked="f"/>
         </w:pict>
       </w:r>
     </w:p>
@@ -30037,7 +31350,23 @@
           <w:b/>
           <w:bCs/>
         </w:rPr>
-        <w:t xml:space="preserve"> and </w:t>
+        <w:t xml:space="preserve"> </w:t>
+      </w:r>
+      <w:proofErr w:type="spellStart"/>
+      <w:r>
+        <w:rPr>
+          <w:b/>
+          <w:bCs/>
+        </w:rPr>
+        <w:t>and</w:t>
+      </w:r>
+      <w:proofErr w:type="spellEnd"/>
+      <w:r>
+        <w:rPr>
+          <w:b/>
+          <w:bCs/>
+        </w:rPr>
+        <w:t xml:space="preserve"> </w:t>
       </w:r>
       <w:proofErr w:type="spellStart"/>
       <w:r>
@@ -30357,7 +31686,23 @@
           <w:b/>
           <w:bCs/>
         </w:rPr>
-        <w:t xml:space="preserve"> and </w:t>
+        <w:t xml:space="preserve"> </w:t>
+      </w:r>
+      <w:proofErr w:type="spellStart"/>
+      <w:r>
+        <w:rPr>
+          <w:b/>
+          <w:bCs/>
+        </w:rPr>
+        <w:t>and</w:t>
+      </w:r>
+      <w:proofErr w:type="spellEnd"/>
+      <w:r>
+        <w:rPr>
+          <w:b/>
+          <w:bCs/>
+        </w:rPr>
+        <w:t xml:space="preserve"> </w:t>
       </w:r>
       <w:proofErr w:type="spellStart"/>
       <w:r>
@@ -30581,7 +31926,7 @@
           <w:bCs/>
         </w:rPr>
         <w:pict w14:anchorId="025D4355">
-          <v:rect id="_x0000_i1464" style="width:0;height:1.5pt" o:hralign="center" o:hrstd="t" o:hr="t" fillcolor="#a0a0a0" stroked="f"/>
+          <v:rect id="_x0000_i1057" style="width:0;height:1.5pt" o:hralign="center" o:hrstd="t" o:hr="t" fillcolor="#a0a0a0" stroked="f"/>
         </w:pict>
       </w:r>
     </w:p>
@@ -30840,7 +32185,23 @@
           <w:b/>
           <w:bCs/>
         </w:rPr>
-        <w:t xml:space="preserve"> and </w:t>
+        <w:t xml:space="preserve"> </w:t>
+      </w:r>
+      <w:proofErr w:type="spellStart"/>
+      <w:r>
+        <w:rPr>
+          <w:b/>
+          <w:bCs/>
+        </w:rPr>
+        <w:t>and</w:t>
+      </w:r>
+      <w:proofErr w:type="spellEnd"/>
+      <w:r>
+        <w:rPr>
+          <w:b/>
+          <w:bCs/>
+        </w:rPr>
+        <w:t xml:space="preserve"> </w:t>
       </w:r>
       <w:proofErr w:type="spellStart"/>
       <w:r>
@@ -31080,7 +32441,23 @@
           <w:b/>
           <w:bCs/>
         </w:rPr>
-        <w:t xml:space="preserve"> to </w:t>
+        <w:t xml:space="preserve"> </w:t>
+      </w:r>
+      <w:proofErr w:type="spellStart"/>
+      <w:r>
+        <w:rPr>
+          <w:b/>
+          <w:bCs/>
+        </w:rPr>
+        <w:t>to</w:t>
+      </w:r>
+      <w:proofErr w:type="spellEnd"/>
+      <w:r>
+        <w:rPr>
+          <w:b/>
+          <w:bCs/>
+        </w:rPr>
+        <w:t xml:space="preserve"> </w:t>
       </w:r>
       <w:proofErr w:type="spellStart"/>
       <w:r>
@@ -31344,7 +32721,23 @@
           <w:b/>
           <w:bCs/>
         </w:rPr>
-        <w:t xml:space="preserve"> and put a </w:t>
+        <w:t xml:space="preserve"> </w:t>
+      </w:r>
+      <w:proofErr w:type="spellStart"/>
+      <w:r>
+        <w:rPr>
+          <w:b/>
+          <w:bCs/>
+        </w:rPr>
+        <w:t>and</w:t>
+      </w:r>
+      <w:proofErr w:type="spellEnd"/>
+      <w:r>
+        <w:rPr>
+          <w:b/>
+          <w:bCs/>
+        </w:rPr>
+        <w:t xml:space="preserve"> put a </w:t>
       </w:r>
       <w:proofErr w:type="spellStart"/>
       <w:r>
@@ -32112,7 +33505,7 @@
           <w:bCs/>
         </w:rPr>
         <w:pict w14:anchorId="4EECB393">
-          <v:rect id="_x0000_i1465" style="width:0;height:1.5pt" o:hralign="center" o:hrstd="t" o:hr="t" fillcolor="#a0a0a0" stroked="f"/>
+          <v:rect id="_x0000_i1058" style="width:0;height:1.5pt" o:hralign="center" o:hrstd="t" o:hr="t" fillcolor="#a0a0a0" stroked="f"/>
         </w:pict>
       </w:r>
     </w:p>
@@ -32931,7 +34324,23 @@
           <w:b/>
           <w:bCs/>
         </w:rPr>
-        <w:t xml:space="preserve"> to a </w:t>
+        <w:t xml:space="preserve"> </w:t>
+      </w:r>
+      <w:proofErr w:type="spellStart"/>
+      <w:r>
+        <w:rPr>
+          <w:b/>
+          <w:bCs/>
+        </w:rPr>
+        <w:t>to</w:t>
+      </w:r>
+      <w:proofErr w:type="spellEnd"/>
+      <w:r>
+        <w:rPr>
+          <w:b/>
+          <w:bCs/>
+        </w:rPr>
+        <w:t xml:space="preserve"> a </w:t>
       </w:r>
       <w:proofErr w:type="spellStart"/>
       <w:r>
@@ -33059,7 +34468,7 @@
           <w:bCs/>
         </w:rPr>
         <w:pict w14:anchorId="69B1E1DF">
-          <v:rect id="_x0000_i1466" style="width:0;height:1.5pt" o:hralign="center" o:hrstd="t" o:hr="t" fillcolor="#a0a0a0" stroked="f"/>
+          <v:rect id="_x0000_i1059" style="width:0;height:1.5pt" o:hralign="center" o:hrstd="t" o:hr="t" fillcolor="#a0a0a0" stroked="f"/>
         </w:pict>
       </w:r>
     </w:p>
@@ -33430,7 +34839,23 @@
           <w:b/>
           <w:bCs/>
         </w:rPr>
-        <w:t xml:space="preserve"> to </w:t>
+        <w:t xml:space="preserve"> </w:t>
+      </w:r>
+      <w:proofErr w:type="spellStart"/>
+      <w:r>
+        <w:rPr>
+          <w:b/>
+          <w:bCs/>
+        </w:rPr>
+        <w:t>to</w:t>
+      </w:r>
+      <w:proofErr w:type="spellEnd"/>
+      <w:r>
+        <w:rPr>
+          <w:b/>
+          <w:bCs/>
+        </w:rPr>
+        <w:t xml:space="preserve"> </w:t>
       </w:r>
       <w:proofErr w:type="spellStart"/>
       <w:r>
@@ -34380,7 +35805,23 @@
           <w:b/>
           <w:bCs/>
         </w:rPr>
-        <w:t xml:space="preserve"> to Roman </w:t>
+        <w:t xml:space="preserve"> </w:t>
+      </w:r>
+      <w:proofErr w:type="spellStart"/>
+      <w:r>
+        <w:rPr>
+          <w:b/>
+          <w:bCs/>
+        </w:rPr>
+        <w:t>to</w:t>
+      </w:r>
+      <w:proofErr w:type="spellEnd"/>
+      <w:r>
+        <w:rPr>
+          <w:b/>
+          <w:bCs/>
+        </w:rPr>
+        <w:t xml:space="preserve"> Roman </w:t>
       </w:r>
       <w:proofErr w:type="spellStart"/>
       <w:r>
@@ -34973,7 +36414,15 @@
       </w:r>
       <w:proofErr w:type="spellEnd"/>
       <w:r>
-        <w:t xml:space="preserve"> and </w:t>
+        <w:t xml:space="preserve"> </w:t>
+      </w:r>
+      <w:proofErr w:type="spellStart"/>
+      <w:r>
+        <w:t>and</w:t>
+      </w:r>
+      <w:proofErr w:type="spellEnd"/>
+      <w:r>
+        <w:t xml:space="preserve"> </w:t>
       </w:r>
       <w:proofErr w:type="spellStart"/>
       <w:r>
@@ -35011,7 +36460,7 @@
     <w:p>
       <w:r>
         <w:pict w14:anchorId="0CB79033">
-          <v:rect id="_x0000_i1530" style="width:0;height:1.5pt" o:hralign="center" o:hrstd="t" o:hr="t" fillcolor="#a0a0a0" stroked="f"/>
+          <v:rect id="_x0000_i1060" style="width:0;height:1.5pt" o:hralign="center" o:hrstd="t" o:hr="t" fillcolor="#a0a0a0" stroked="f"/>
         </w:pict>
       </w:r>
     </w:p>
@@ -35417,7 +36866,15 @@
       </w:r>
       <w:proofErr w:type="spellEnd"/>
       <w:r>
-        <w:t xml:space="preserve"> and a </w:t>
+        <w:t xml:space="preserve"> </w:t>
+      </w:r>
+      <w:proofErr w:type="spellStart"/>
+      <w:r>
+        <w:t>and</w:t>
+      </w:r>
+      <w:proofErr w:type="spellEnd"/>
+      <w:r>
+        <w:t xml:space="preserve"> a </w:t>
       </w:r>
       <w:proofErr w:type="spellStart"/>
       <w:r>
@@ -35531,7 +36988,7 @@
     <w:p>
       <w:r>
         <w:pict w14:anchorId="7923B629">
-          <v:rect id="_x0000_i1531" style="width:0;height:1.5pt" o:hralign="center" o:hrstd="t" o:hr="t" fillcolor="#a0a0a0" stroked="f"/>
+          <v:rect id="_x0000_i1061" style="width:0;height:1.5pt" o:hralign="center" o:hrstd="t" o:hr="t" fillcolor="#a0a0a0" stroked="f"/>
         </w:pict>
       </w:r>
     </w:p>
@@ -35797,7 +37254,15 @@
       </w:r>
       <w:proofErr w:type="spellEnd"/>
       <w:r>
-        <w:t xml:space="preserve"> to </w:t>
+        <w:t xml:space="preserve"> </w:t>
+      </w:r>
+      <w:proofErr w:type="spellStart"/>
+      <w:r>
+        <w:t>to</w:t>
+      </w:r>
+      <w:proofErr w:type="spellEnd"/>
+      <w:r>
+        <w:t xml:space="preserve"> </w:t>
       </w:r>
       <w:proofErr w:type="spellStart"/>
       <w:r>
@@ -35981,7 +37446,15 @@
       </w:r>
       <w:proofErr w:type="spellEnd"/>
       <w:r>
-        <w:t xml:space="preserve"> and </w:t>
+        <w:t xml:space="preserve"> </w:t>
+      </w:r>
+      <w:proofErr w:type="spellStart"/>
+      <w:r>
+        <w:t>and</w:t>
+      </w:r>
+      <w:proofErr w:type="spellEnd"/>
+      <w:r>
+        <w:t xml:space="preserve"> </w:t>
       </w:r>
       <w:proofErr w:type="spellStart"/>
       <w:r>
@@ -36029,7 +37502,15 @@
       </w:r>
       <w:proofErr w:type="spellEnd"/>
       <w:r>
-        <w:t xml:space="preserve"> and a </w:t>
+        <w:t xml:space="preserve"> </w:t>
+      </w:r>
+      <w:proofErr w:type="spellStart"/>
+      <w:r>
+        <w:t>and</w:t>
+      </w:r>
+      <w:proofErr w:type="spellEnd"/>
+      <w:r>
+        <w:t xml:space="preserve"> a </w:t>
       </w:r>
       <w:proofErr w:type="spellStart"/>
       <w:r>
@@ -36097,7 +37578,15 @@
       </w:r>
       <w:proofErr w:type="spellEnd"/>
       <w:r>
-        <w:t xml:space="preserve"> and </w:t>
+        <w:t xml:space="preserve"> </w:t>
+      </w:r>
+      <w:proofErr w:type="spellStart"/>
+      <w:r>
+        <w:t>and</w:t>
+      </w:r>
+      <w:proofErr w:type="spellEnd"/>
+      <w:r>
+        <w:t xml:space="preserve"> </w:t>
       </w:r>
       <w:proofErr w:type="spellStart"/>
       <w:r>
@@ -36169,7 +37658,15 @@
       </w:r>
       <w:proofErr w:type="spellEnd"/>
       <w:r>
-        <w:t xml:space="preserve"> and </w:t>
+        <w:t xml:space="preserve"> </w:t>
+      </w:r>
+      <w:proofErr w:type="spellStart"/>
+      <w:r>
+        <w:t>and</w:t>
+      </w:r>
+      <w:proofErr w:type="spellEnd"/>
+      <w:r>
+        <w:t xml:space="preserve"> </w:t>
       </w:r>
       <w:proofErr w:type="spellStart"/>
       <w:r>
@@ -36311,7 +37808,7 @@
     <w:p>
       <w:r>
         <w:pict w14:anchorId="6A104797">
-          <v:rect id="_x0000_i1532" style="width:0;height:1.5pt" o:hralign="center" o:hrstd="t" o:hr="t" fillcolor="#a0a0a0" stroked="f"/>
+          <v:rect id="_x0000_i1062" style="width:0;height:1.5pt" o:hralign="center" o:hrstd="t" o:hr="t" fillcolor="#a0a0a0" stroked="f"/>
         </w:pict>
       </w:r>
     </w:p>
@@ -36645,7 +38142,15 @@
       </w:r>
       <w:proofErr w:type="spellEnd"/>
       <w:r>
-        <w:t xml:space="preserve"> and is </w:t>
+        <w:t xml:space="preserve"> </w:t>
+      </w:r>
+      <w:proofErr w:type="spellStart"/>
+      <w:r>
+        <w:t>and</w:t>
+      </w:r>
+      <w:proofErr w:type="spellEnd"/>
+      <w:r>
+        <w:t xml:space="preserve"> is </w:t>
       </w:r>
       <w:proofErr w:type="spellStart"/>
       <w:r>
@@ -36701,7 +38206,15 @@
       </w:r>
       <w:proofErr w:type="spellEnd"/>
       <w:r>
-        <w:t xml:space="preserve">, and </w:t>
+        <w:t xml:space="preserve">, </w:t>
+      </w:r>
+      <w:proofErr w:type="spellStart"/>
+      <w:r>
+        <w:t>and</w:t>
+      </w:r>
+      <w:proofErr w:type="spellEnd"/>
+      <w:r>
+        <w:t xml:space="preserve"> </w:t>
       </w:r>
       <w:proofErr w:type="spellStart"/>
       <w:r>
@@ -36793,7 +38306,15 @@
       </w:r>
       <w:proofErr w:type="spellEnd"/>
       <w:r>
-        <w:t xml:space="preserve"> to </w:t>
+        <w:t xml:space="preserve"> </w:t>
+      </w:r>
+      <w:proofErr w:type="spellStart"/>
+      <w:r>
+        <w:t>to</w:t>
+      </w:r>
+      <w:proofErr w:type="spellEnd"/>
+      <w:r>
+        <w:t xml:space="preserve"> </w:t>
       </w:r>
       <w:proofErr w:type="spellStart"/>
       <w:r>
@@ -36883,7 +38404,7 @@
     <w:p>
       <w:r>
         <w:pict w14:anchorId="0D976013">
-          <v:rect id="_x0000_i1533" style="width:0;height:1.5pt" o:hralign="center" o:hrstd="t" o:hr="t" fillcolor="#a0a0a0" stroked="f"/>
+          <v:rect id="_x0000_i1063" style="width:0;height:1.5pt" o:hralign="center" o:hrstd="t" o:hr="t" fillcolor="#a0a0a0" stroked="f"/>
         </w:pict>
       </w:r>
     </w:p>
@@ -37396,7 +38917,15 @@
       </w:r>
       <w:proofErr w:type="spellEnd"/>
       <w:r>
-        <w:t xml:space="preserve"> and </w:t>
+        <w:t xml:space="preserve"> </w:t>
+      </w:r>
+      <w:proofErr w:type="spellStart"/>
+      <w:r>
+        <w:t>and</w:t>
+      </w:r>
+      <w:proofErr w:type="spellEnd"/>
+      <w:r>
+        <w:t xml:space="preserve"> </w:t>
       </w:r>
       <w:proofErr w:type="spellStart"/>
       <w:r>
@@ -37640,7 +39169,15 @@
       </w:r>
       <w:proofErr w:type="spellEnd"/>
       <w:r>
-        <w:t xml:space="preserve"> and </w:t>
+        <w:t xml:space="preserve"> </w:t>
+      </w:r>
+      <w:proofErr w:type="spellStart"/>
+      <w:r>
+        <w:t>and</w:t>
+      </w:r>
+      <w:proofErr w:type="spellEnd"/>
+      <w:r>
+        <w:t xml:space="preserve"> </w:t>
       </w:r>
       <w:proofErr w:type="spellStart"/>
       <w:r>
@@ -37656,7 +39193,15 @@
       </w:r>
       <w:proofErr w:type="spellEnd"/>
       <w:r>
-        <w:t xml:space="preserve"> link to </w:t>
+        <w:t xml:space="preserve"> link </w:t>
+      </w:r>
+      <w:proofErr w:type="spellStart"/>
+      <w:r>
+        <w:t>to</w:t>
+      </w:r>
+      <w:proofErr w:type="spellEnd"/>
+      <w:r>
+        <w:t xml:space="preserve"> </w:t>
       </w:r>
       <w:proofErr w:type="spellStart"/>
       <w:r>
@@ -37728,7 +39273,15 @@
       </w:r>
       <w:proofErr w:type="spellEnd"/>
       <w:r>
-        <w:t xml:space="preserve">. Its </w:t>
+        <w:t xml:space="preserve">. </w:t>
+      </w:r>
+      <w:proofErr w:type="spellStart"/>
+      <w:r>
+        <w:t>Its</w:t>
+      </w:r>
+      <w:proofErr w:type="spellEnd"/>
+      <w:r>
+        <w:t xml:space="preserve"> </w:t>
       </w:r>
       <w:proofErr w:type="spellStart"/>
       <w:r>
@@ -37808,7 +39361,15 @@
       </w:r>
       <w:proofErr w:type="spellEnd"/>
       <w:r>
-        <w:t xml:space="preserve"> and </w:t>
+        <w:t xml:space="preserve"> </w:t>
+      </w:r>
+      <w:proofErr w:type="spellStart"/>
+      <w:r>
+        <w:t>and</w:t>
+      </w:r>
+      <w:proofErr w:type="spellEnd"/>
+      <w:r>
+        <w:t xml:space="preserve"> </w:t>
       </w:r>
       <w:proofErr w:type="spellStart"/>
       <w:r>
@@ -37870,7 +39431,7 @@
     <w:p>
       <w:r>
         <w:pict w14:anchorId="034D61D1">
-          <v:rect id="_x0000_i1534" style="width:0;height:1.5pt" o:hralign="center" o:hrstd="t" o:hr="t" fillcolor="#a0a0a0" stroked="f"/>
+          <v:rect id="_x0000_i1064" style="width:0;height:1.5pt" o:hralign="center" o:hrstd="t" o:hr="t" fillcolor="#a0a0a0" stroked="f"/>
         </w:pict>
       </w:r>
     </w:p>
@@ -38088,7 +39649,15 @@
       </w:r>
       <w:proofErr w:type="spellEnd"/>
       <w:r>
-        <w:t xml:space="preserve">, to </w:t>
+        <w:t xml:space="preserve">, </w:t>
+      </w:r>
+      <w:proofErr w:type="spellStart"/>
+      <w:r>
+        <w:t>to</w:t>
+      </w:r>
+      <w:proofErr w:type="spellEnd"/>
+      <w:r>
+        <w:t xml:space="preserve"> </w:t>
       </w:r>
       <w:proofErr w:type="spellStart"/>
       <w:r>
@@ -38150,7 +39719,7 @@
     <w:p>
       <w:r>
         <w:pict w14:anchorId="4AAE4925">
-          <v:rect id="_x0000_i1535" style="width:0;height:1.5pt" o:hralign="center" o:hrstd="t" o:hr="t" fillcolor="#a0a0a0" stroked="f"/>
+          <v:rect id="_x0000_i1065" style="width:0;height:1.5pt" o:hralign="center" o:hrstd="t" o:hr="t" fillcolor="#a0a0a0" stroked="f"/>
         </w:pict>
       </w:r>
     </w:p>
@@ -38593,6 +40162,7 @@
       <w:r>
         <w:t xml:space="preserve"> </w:t>
       </w:r>
+      <w:proofErr w:type="spellStart"/>
       <w:r>
         <w:rPr>
           <w:i/>
@@ -38600,6 +40170,7 @@
         </w:rPr>
         <w:t>and</w:t>
       </w:r>
+      <w:proofErr w:type="spellEnd"/>
       <w:r>
         <w:t xml:space="preserve"> a </w:t>
       </w:r>
@@ -38745,13 +40316,21 @@
       </w:r>
       <w:proofErr w:type="spellEnd"/>
       <w:r>
-        <w:t xml:space="preserve"> to life here.</w:t>
+        <w:t xml:space="preserve"> </w:t>
+      </w:r>
+      <w:proofErr w:type="spellStart"/>
+      <w:r>
+        <w:t>to</w:t>
+      </w:r>
+      <w:proofErr w:type="spellEnd"/>
+      <w:r>
+        <w:t xml:space="preserve"> life here.</w:t>
       </w:r>
     </w:p>
     <w:p>
       <w:r>
         <w:pict w14:anchorId="1B38EF75">
-          <v:rect id="_x0000_i1536" style="width:0;height:1.5pt" o:hralign="center" o:hrstd="t" o:hr="t" fillcolor="#a0a0a0" stroked="f"/>
+          <v:rect id="_x0000_i1066" style="width:0;height:1.5pt" o:hralign="center" o:hrstd="t" o:hr="t" fillcolor="#a0a0a0" stroked="f"/>
         </w:pict>
       </w:r>
     </w:p>
@@ -39266,6 +40845,7 @@
       <w:r>
         <w:t xml:space="preserve"> </w:t>
       </w:r>
+      <w:proofErr w:type="spellStart"/>
       <w:r>
         <w:rPr>
           <w:i/>
@@ -39273,6 +40853,7 @@
         </w:rPr>
         <w:t>and</w:t>
       </w:r>
+      <w:proofErr w:type="spellEnd"/>
       <w:r>
         <w:t xml:space="preserve"> a </w:t>
       </w:r>
@@ -39442,7 +41023,15 @@
       </w:r>
       <w:proofErr w:type="spellEnd"/>
       <w:r>
-        <w:t xml:space="preserve"> to </w:t>
+        <w:t xml:space="preserve"> </w:t>
+      </w:r>
+      <w:proofErr w:type="spellStart"/>
+      <w:r>
+        <w:t>to</w:t>
+      </w:r>
+      <w:proofErr w:type="spellEnd"/>
+      <w:r>
+        <w:t xml:space="preserve"> </w:t>
       </w:r>
       <w:proofErr w:type="spellStart"/>
       <w:r>
@@ -39538,7 +41127,15 @@
       </w:r>
       <w:proofErr w:type="spellEnd"/>
       <w:r>
-        <w:t xml:space="preserve">, and </w:t>
+        <w:t xml:space="preserve">, </w:t>
+      </w:r>
+      <w:proofErr w:type="spellStart"/>
+      <w:r>
+        <w:t>and</w:t>
+      </w:r>
+      <w:proofErr w:type="spellEnd"/>
+      <w:r>
+        <w:t xml:space="preserve"> </w:t>
       </w:r>
       <w:proofErr w:type="spellStart"/>
       <w:r>
@@ -39592,7 +41189,7 @@
     <w:p>
       <w:r>
         <w:pict w14:anchorId="72470BE8">
-          <v:rect id="_x0000_i1537" style="width:0;height:1.5pt" o:hralign="center" o:hrstd="t" o:hr="t" fillcolor="#a0a0a0" stroked="f"/>
+          <v:rect id="_x0000_i1067" style="width:0;height:1.5pt" o:hralign="center" o:hrstd="t" o:hr="t" fillcolor="#a0a0a0" stroked="f"/>
         </w:pict>
       </w:r>
     </w:p>
@@ -39889,7 +41486,15 @@
       </w:r>
       <w:proofErr w:type="spellEnd"/>
       <w:r>
-        <w:t xml:space="preserve"> form, and </w:t>
+        <w:t xml:space="preserve"> form, </w:t>
+      </w:r>
+      <w:proofErr w:type="spellStart"/>
+      <w:r>
+        <w:t>and</w:t>
+      </w:r>
+      <w:proofErr w:type="spellEnd"/>
+      <w:r>
+        <w:t xml:space="preserve"> </w:t>
       </w:r>
       <w:proofErr w:type="spellStart"/>
       <w:r>
@@ -40029,7 +41634,15 @@
       </w:r>
       <w:proofErr w:type="spellEnd"/>
       <w:r>
-        <w:t xml:space="preserve"> to </w:t>
+        <w:t xml:space="preserve"> </w:t>
+      </w:r>
+      <w:proofErr w:type="spellStart"/>
+      <w:r>
+        <w:t>to</w:t>
+      </w:r>
+      <w:proofErr w:type="spellEnd"/>
+      <w:r>
+        <w:t xml:space="preserve"> </w:t>
       </w:r>
       <w:proofErr w:type="spellStart"/>
       <w:r>
@@ -40057,7 +41670,15 @@
       </w:r>
       <w:proofErr w:type="spellEnd"/>
       <w:r>
-        <w:t xml:space="preserve"> and </w:t>
+        <w:t xml:space="preserve"> </w:t>
+      </w:r>
+      <w:proofErr w:type="spellStart"/>
+      <w:r>
+        <w:t>and</w:t>
+      </w:r>
+      <w:proofErr w:type="spellEnd"/>
+      <w:r>
+        <w:t xml:space="preserve"> </w:t>
       </w:r>
       <w:proofErr w:type="spellStart"/>
       <w:r>
@@ -40113,7 +41734,15 @@
       </w:r>
       <w:proofErr w:type="spellEnd"/>
       <w:r>
-        <w:t xml:space="preserve">. Its </w:t>
+        <w:t xml:space="preserve">. </w:t>
+      </w:r>
+      <w:proofErr w:type="spellStart"/>
+      <w:r>
+        <w:t>Its</w:t>
+      </w:r>
+      <w:proofErr w:type="spellEnd"/>
+      <w:r>
+        <w:t xml:space="preserve"> </w:t>
       </w:r>
       <w:proofErr w:type="spellStart"/>
       <w:r>
@@ -40183,7 +41812,7 @@
     <w:p>
       <w:r>
         <w:pict w14:anchorId="2AA0AA29">
-          <v:rect id="_x0000_i1538" style="width:0;height:1.5pt" o:hralign="center" o:hrstd="t" o:hr="t" fillcolor="#a0a0a0" stroked="f"/>
+          <v:rect id="_x0000_i1068" style="width:0;height:1.5pt" o:hralign="center" o:hrstd="t" o:hr="t" fillcolor="#a0a0a0" stroked="f"/>
         </w:pict>
       </w:r>
     </w:p>
@@ -40569,7 +42198,15 @@
       </w:r>
       <w:proofErr w:type="spellEnd"/>
       <w:r>
-        <w:t xml:space="preserve"> and </w:t>
+        <w:t xml:space="preserve"> </w:t>
+      </w:r>
+      <w:proofErr w:type="spellStart"/>
+      <w:r>
+        <w:t>and</w:t>
+      </w:r>
+      <w:proofErr w:type="spellEnd"/>
+      <w:r>
+        <w:t xml:space="preserve"> </w:t>
       </w:r>
       <w:proofErr w:type="spellStart"/>
       <w:r>
@@ -40795,7 +42432,15 @@
       </w:r>
       <w:proofErr w:type="spellEnd"/>
       <w:r>
-        <w:t xml:space="preserve"> to </w:t>
+        <w:t xml:space="preserve"> </w:t>
+      </w:r>
+      <w:proofErr w:type="spellStart"/>
+      <w:r>
+        <w:t>to</w:t>
+      </w:r>
+      <w:proofErr w:type="spellEnd"/>
+      <w:r>
+        <w:t xml:space="preserve"> </w:t>
       </w:r>
       <w:proofErr w:type="spellStart"/>
       <w:r>
@@ -40811,7 +42456,15 @@
       </w:r>
       <w:proofErr w:type="spellEnd"/>
       <w:r>
-        <w:t xml:space="preserve"> and </w:t>
+        <w:t xml:space="preserve"> </w:t>
+      </w:r>
+      <w:proofErr w:type="spellStart"/>
+      <w:r>
+        <w:t>and</w:t>
+      </w:r>
+      <w:proofErr w:type="spellEnd"/>
+      <w:r>
+        <w:t xml:space="preserve"> </w:t>
       </w:r>
       <w:proofErr w:type="spellStart"/>
       <w:r>
@@ -40911,7 +42564,15 @@
       </w:r>
       <w:proofErr w:type="spellEnd"/>
       <w:r>
-        <w:t xml:space="preserve"> and </w:t>
+        <w:t xml:space="preserve"> </w:t>
+      </w:r>
+      <w:proofErr w:type="spellStart"/>
+      <w:r>
+        <w:t>and</w:t>
+      </w:r>
+      <w:proofErr w:type="spellEnd"/>
+      <w:r>
+        <w:t xml:space="preserve"> </w:t>
       </w:r>
       <w:proofErr w:type="spellStart"/>
       <w:r>
@@ -40951,7 +42612,15 @@
       </w:r>
       <w:proofErr w:type="spellEnd"/>
       <w:r>
-        <w:t xml:space="preserve"> and </w:t>
+        <w:t xml:space="preserve"> </w:t>
+      </w:r>
+      <w:proofErr w:type="spellStart"/>
+      <w:r>
+        <w:t>and</w:t>
+      </w:r>
+      <w:proofErr w:type="spellEnd"/>
+      <w:r>
+        <w:t xml:space="preserve"> </w:t>
       </w:r>
       <w:proofErr w:type="spellStart"/>
       <w:r>
@@ -41015,7 +42684,15 @@
       </w:r>
       <w:proofErr w:type="spellEnd"/>
       <w:r>
-        <w:t xml:space="preserve"> form to </w:t>
+        <w:t xml:space="preserve"> form </w:t>
+      </w:r>
+      <w:proofErr w:type="spellStart"/>
+      <w:r>
+        <w:t>to</w:t>
+      </w:r>
+      <w:proofErr w:type="spellEnd"/>
+      <w:r>
+        <w:t xml:space="preserve"> </w:t>
       </w:r>
       <w:proofErr w:type="spellStart"/>
       <w:r>
@@ -41131,7 +42808,7 @@
 </file>
 
 <file path=word/numbering.xml><?xml version="1.0" encoding="utf-8"?>
-<w:numbering xmlns:wpc="http://schemas.microsoft.com/office/word/2010/wordprocessingCanvas" xmlns:cx="http://schemas.microsoft.com/office/drawing/2014/chartex" xmlns:cx1="http://schemas.microsoft.com/office/drawing/2015/9/8/chartex" xmlns:cx2="http://schemas.microsoft.com/office/drawing/2015/10/21/chartex" xmlns:cx3="http://schemas.microsoft.com/office/drawing/2016/5/9/chartex" xmlns:cx4="http://schemas.microsoft.com/office/drawing/2016/5/10/chartex" xmlns:cx5="http://schemas.microsoft.com/office/drawing/2016/5/11/chartex" xmlns:cx6="http://schemas.microsoft.com/office/drawing/2016/5/12/chartex" xmlns:cx7="http://schemas.microsoft.com/office/drawing/2016/5/13/chartex" xmlns:cx8="http://schemas.microsoft.com/office/drawing/2016/5/14/chartex" xmlns:mc="http://schemas.openxmlformats.org/markup-compatibility/2006" xmlns:aink="http://schemas.microsoft.com/office/drawing/2016/ink" xmlns:am3d="http://schemas.microsoft.com/office/drawing/2017/model3d" xmlns:o="urn:schemas-microsoft-com:office:office" xmlns:oel="http://schemas.microsoft.com/office/2019/extlst" xmlns:r="http://schemas.openxmlformats.org/officeDocument/2006/relationships" xmlns:m="http://schemas.openxmlformats.org/officeDocument/2006/math" xmlns:v="urn:schemas-microsoft-com:vml" xmlns:wp14="http://schemas.microsoft.com/office/word/2010/wordprocessingDrawing" xmlns:wp="http://schemas.openxmlformats.org/drawingml/2006/wordprocessingDrawing" xmlns:w10="urn:schemas-microsoft-com:office:word" xmlns:w="http://schemas.openxmlformats.org/wordprocessingml/2006/main" xmlns:w14="http://schemas.microsoft.com/office/word/2010/wordml" xmlns:w15="http://schemas.microsoft.com/office/word/2012/wordml" xmlns:w16cex="http://schemas.microsoft.com/office/word/2018/wordml/cex" xmlns:w16cid="http://schemas.microsoft.com/office/word/2016/wordml/cid" xmlns:w16="http://schemas.microsoft.com/office/word/2018/wordml" xmlns:w16du="http://schemas.microsoft.com/office/word/2023/wordml/word16du" xmlns:w16sdtdh="http://schemas.microsoft.com/office/word/2020/wordml/sdtdatahash" xmlns:w16sdtfl="http://schemas.microsoft.com/office/word/2024/wordml/sdtformatlock" xmlns:w16se="http://schemas.microsoft.com/office/word/2015/wordml/symex" xmlns:wpg="http://schemas.microsoft.com/office/word/2010/wordprocessingGroup" xmlns:wpi="http://schemas.microsoft.com/office/word/2010/wordprocessingInk" xmlns:wne="http://schemas.microsoft.com/office/word/2006/wordml" xmlns:wps="http://schemas.microsoft.com/office/word/2010/wordprocessingShape" mc:Ignorable="w14 w15 w16se w16cid w16 w16cex w16sdtdh w16sdtfl w16du wp14">
+<w:numbering xmlns:wpc="http://schemas.microsoft.com/office/word/2010/wordprocessingCanvas" xmlns:cx="http://schemas.microsoft.com/office/drawing/2014/chartex" xmlns:cx1="http://schemas.microsoft.com/office/drawing/2015/9/8/chartex" xmlns:cx2="http://schemas.microsoft.com/office/drawing/2015/10/21/chartex" xmlns:cx3="http://schemas.microsoft.com/office/drawing/2016/5/9/chartex" xmlns:cx4="http://schemas.microsoft.com/office/drawing/2016/5/10/chartex" xmlns:cx5="http://schemas.microsoft.com/office/drawing/2016/5/11/chartex" xmlns:cx6="http://schemas.microsoft.com/office/drawing/2016/5/12/chartex" xmlns:cx7="http://schemas.microsoft.com/office/drawing/2016/5/13/chartex" xmlns:cx8="http://schemas.microsoft.com/office/drawing/2016/5/14/chartex" xmlns:mc="http://schemas.openxmlformats.org/markup-compatibility/2006" xmlns:aink="http://schemas.microsoft.com/office/drawing/2016/ink" xmlns:am3d="http://schemas.microsoft.com/office/drawing/2017/model3d" xmlns:o="urn:schemas-microsoft-com:office:office" xmlns:oel="http://schemas.microsoft.com/office/2019/extlst" xmlns:r="http://schemas.openxmlformats.org/officeDocument/2006/relationships" xmlns:m="http://schemas.openxmlformats.org/officeDocument/2006/math" xmlns:v="urn:schemas-microsoft-com:vml" xmlns:wp14="http://schemas.microsoft.com/office/word/2010/wordprocessingDrawing" xmlns:wp="http://schemas.openxmlformats.org/drawingml/2006/wordprocessingDrawing" xmlns:w10="urn:schemas-microsoft-com:office:word" xmlns:w="http://schemas.openxmlformats.org/wordprocessingml/2006/main" xmlns:w14="http://schemas.microsoft.com/office/word/2010/wordml" xmlns:w15="http://schemas.microsoft.com/office/word/2012/wordml" xmlns:w16cex="http://schemas.microsoft.com/office/word/2018/wordml/cex" xmlns:w16cid="http://schemas.microsoft.com/office/word/2016/wordml/cid" xmlns:w16="http://schemas.microsoft.com/office/word/2018/wordml" xmlns:w16du="http://schemas.microsoft.com/office/word/2023/wordml/word16du" xmlns:w16sdtdh="http://schemas.microsoft.com/office/word/2020/wordml/sdtdatahash" xmlns:w16se="http://schemas.microsoft.com/office/word/2015/wordml/symex" xmlns:wpg="http://schemas.microsoft.com/office/word/2010/wordprocessingGroup" xmlns:wpi="http://schemas.microsoft.com/office/word/2010/wordprocessingInk" xmlns:wne="http://schemas.microsoft.com/office/word/2006/wordml" xmlns:wps="http://schemas.microsoft.com/office/word/2010/wordprocessingShape" mc:Ignorable="w14 w15 w16se w16cid w16 w16cex w16sdtdh w16du wp14">
   <w:abstractNum w:abstractNumId="0" w15:restartNumberingAfterBreak="0">
     <w:nsid w:val="27E35DFE"/>
     <w:multiLevelType w:val="multilevel"/>
@@ -41592,7 +43269,7 @@
 </file>
 
 <file path=word/styles.xml><?xml version="1.0" encoding="utf-8"?>
-<w:styles xmlns:mc="http://schemas.openxmlformats.org/markup-compatibility/2006" xmlns:r="http://schemas.openxmlformats.org/officeDocument/2006/relationships" xmlns:w="http://schemas.openxmlformats.org/wordprocessingml/2006/main" xmlns:w14="http://schemas.microsoft.com/office/word/2010/wordml" xmlns:w15="http://schemas.microsoft.com/office/word/2012/wordml" xmlns:w16cex="http://schemas.microsoft.com/office/word/2018/wordml/cex" xmlns:w16cid="http://schemas.microsoft.com/office/word/2016/wordml/cid" xmlns:w16="http://schemas.microsoft.com/office/word/2018/wordml" xmlns:w16du="http://schemas.microsoft.com/office/word/2023/wordml/word16du" xmlns:w16sdtdh="http://schemas.microsoft.com/office/word/2020/wordml/sdtdatahash" xmlns:w16sdtfl="http://schemas.microsoft.com/office/word/2024/wordml/sdtformatlock" xmlns:w16se="http://schemas.microsoft.com/office/word/2015/wordml/symex" mc:Ignorable="w14 w15 w16se w16cid w16 w16cex w16sdtdh w16sdtfl w16du">
+<w:styles xmlns:mc="http://schemas.openxmlformats.org/markup-compatibility/2006" xmlns:r="http://schemas.openxmlformats.org/officeDocument/2006/relationships" xmlns:w="http://schemas.openxmlformats.org/wordprocessingml/2006/main" xmlns:w14="http://schemas.microsoft.com/office/word/2010/wordml" xmlns:w15="http://schemas.microsoft.com/office/word/2012/wordml" xmlns:w16cex="http://schemas.microsoft.com/office/word/2018/wordml/cex" xmlns:w16cid="http://schemas.microsoft.com/office/word/2016/wordml/cid" xmlns:w16="http://schemas.microsoft.com/office/word/2018/wordml" xmlns:w16du="http://schemas.microsoft.com/office/word/2023/wordml/word16du" xmlns:w16sdtdh="http://schemas.microsoft.com/office/word/2020/wordml/sdtdatahash" xmlns:w16se="http://schemas.microsoft.com/office/word/2015/wordml/symex" mc:Ignorable="w14 w15 w16se w16cid w16 w16cex w16sdtdh w16du">
   <w:docDefaults>
     <w:rPrDefault>
       <w:rPr>
@@ -41992,11 +43669,11 @@
     <w:name w:val="Normal"/>
     <w:qFormat/>
   </w:style>
-  <w:style w:type="paragraph" w:styleId="Heading1">
+  <w:style w:type="paragraph" w:styleId="Balk1">
     <w:name w:val="heading 1"/>
     <w:basedOn w:val="Normal"/>
     <w:next w:val="Normal"/>
-    <w:link w:val="Heading1Char"/>
+    <w:link w:val="Balk1Char"/>
     <w:uiPriority w:val="9"/>
     <w:qFormat/>
     <w:rsid w:val="0016631D"/>
@@ -42013,11 +43690,11 @@
       <w:szCs w:val="40"/>
     </w:rPr>
   </w:style>
-  <w:style w:type="paragraph" w:styleId="Heading2">
+  <w:style w:type="paragraph" w:styleId="Balk2">
     <w:name w:val="heading 2"/>
     <w:basedOn w:val="Normal"/>
     <w:next w:val="Normal"/>
-    <w:link w:val="Heading2Char"/>
+    <w:link w:val="Balk2Char"/>
     <w:uiPriority w:val="9"/>
     <w:unhideWhenUsed/>
     <w:qFormat/>
@@ -42035,11 +43712,11 @@
       <w:szCs w:val="32"/>
     </w:rPr>
   </w:style>
-  <w:style w:type="paragraph" w:styleId="Heading3">
+  <w:style w:type="paragraph" w:styleId="Balk3">
     <w:name w:val="heading 3"/>
     <w:basedOn w:val="Normal"/>
     <w:next w:val="Normal"/>
-    <w:link w:val="Heading3Char"/>
+    <w:link w:val="Balk3Char"/>
     <w:uiPriority w:val="9"/>
     <w:semiHidden/>
     <w:unhideWhenUsed/>
@@ -42058,11 +43735,11 @@
       <w:szCs w:val="28"/>
     </w:rPr>
   </w:style>
-  <w:style w:type="paragraph" w:styleId="Heading4">
+  <w:style w:type="paragraph" w:styleId="Balk4">
     <w:name w:val="heading 4"/>
     <w:basedOn w:val="Normal"/>
     <w:next w:val="Normal"/>
-    <w:link w:val="Heading4Char"/>
+    <w:link w:val="Balk4Char"/>
     <w:uiPriority w:val="9"/>
     <w:semiHidden/>
     <w:unhideWhenUsed/>
@@ -42081,11 +43758,11 @@
       <w:color w:val="0F4761" w:themeColor="accent1" w:themeShade="BF"/>
     </w:rPr>
   </w:style>
-  <w:style w:type="paragraph" w:styleId="Heading5">
+  <w:style w:type="paragraph" w:styleId="Balk5">
     <w:name w:val="heading 5"/>
     <w:basedOn w:val="Normal"/>
     <w:next w:val="Normal"/>
-    <w:link w:val="Heading5Char"/>
+    <w:link w:val="Balk5Char"/>
     <w:uiPriority w:val="9"/>
     <w:semiHidden/>
     <w:unhideWhenUsed/>
@@ -42102,11 +43779,11 @@
       <w:color w:val="0F4761" w:themeColor="accent1" w:themeShade="BF"/>
     </w:rPr>
   </w:style>
-  <w:style w:type="paragraph" w:styleId="Heading6">
+  <w:style w:type="paragraph" w:styleId="Balk6">
     <w:name w:val="heading 6"/>
     <w:basedOn w:val="Normal"/>
     <w:next w:val="Normal"/>
-    <w:link w:val="Heading6Char"/>
+    <w:link w:val="Balk6Char"/>
     <w:uiPriority w:val="9"/>
     <w:semiHidden/>
     <w:unhideWhenUsed/>
@@ -42125,11 +43802,11 @@
       <w:color w:val="595959" w:themeColor="text1" w:themeTint="A6"/>
     </w:rPr>
   </w:style>
-  <w:style w:type="paragraph" w:styleId="Heading7">
+  <w:style w:type="paragraph" w:styleId="Balk7">
     <w:name w:val="heading 7"/>
     <w:basedOn w:val="Normal"/>
     <w:next w:val="Normal"/>
-    <w:link w:val="Heading7Char"/>
+    <w:link w:val="Balk7Char"/>
     <w:uiPriority w:val="9"/>
     <w:semiHidden/>
     <w:unhideWhenUsed/>
@@ -42146,11 +43823,11 @@
       <w:color w:val="595959" w:themeColor="text1" w:themeTint="A6"/>
     </w:rPr>
   </w:style>
-  <w:style w:type="paragraph" w:styleId="Heading8">
+  <w:style w:type="paragraph" w:styleId="Balk8">
     <w:name w:val="heading 8"/>
     <w:basedOn w:val="Normal"/>
     <w:next w:val="Normal"/>
-    <w:link w:val="Heading8Char"/>
+    <w:link w:val="Balk8Char"/>
     <w:uiPriority w:val="9"/>
     <w:semiHidden/>
     <w:unhideWhenUsed/>
@@ -42169,11 +43846,11 @@
       <w:color w:val="272727" w:themeColor="text1" w:themeTint="D8"/>
     </w:rPr>
   </w:style>
-  <w:style w:type="paragraph" w:styleId="Heading9">
+  <w:style w:type="paragraph" w:styleId="Balk9">
     <w:name w:val="heading 9"/>
     <w:basedOn w:val="Normal"/>
     <w:next w:val="Normal"/>
-    <w:link w:val="Heading9Char"/>
+    <w:link w:val="Balk9Char"/>
     <w:uiPriority w:val="9"/>
     <w:semiHidden/>
     <w:unhideWhenUsed/>
@@ -42190,12 +43867,13 @@
       <w:color w:val="272727" w:themeColor="text1" w:themeTint="D8"/>
     </w:rPr>
   </w:style>
-  <w:style w:type="character" w:default="1" w:styleId="DefaultParagraphFont">
+  <w:style w:type="character" w:default="1" w:styleId="VarsaylanParagrafYazTipi">
     <w:name w:val="Default Paragraph Font"/>
     <w:uiPriority w:val="1"/>
+    <w:semiHidden/>
     <w:unhideWhenUsed/>
   </w:style>
-  <w:style w:type="table" w:default="1" w:styleId="TableNormal">
+  <w:style w:type="table" w:default="1" w:styleId="NormalTablo">
     <w:name w:val="Normal Table"/>
     <w:uiPriority w:val="99"/>
     <w:semiHidden/>
@@ -42210,16 +43888,16 @@
       </w:tblCellMar>
     </w:tblPr>
   </w:style>
-  <w:style w:type="numbering" w:default="1" w:styleId="NoList">
+  <w:style w:type="numbering" w:default="1" w:styleId="ListeYok">
     <w:name w:val="No List"/>
     <w:uiPriority w:val="99"/>
     <w:semiHidden/>
     <w:unhideWhenUsed/>
   </w:style>
-  <w:style w:type="character" w:customStyle="1" w:styleId="Heading1Char">
-    <w:name w:val="Heading 1 Char"/>
-    <w:basedOn w:val="DefaultParagraphFont"/>
-    <w:link w:val="Heading1"/>
+  <w:style w:type="character" w:customStyle="1" w:styleId="Balk1Char">
+    <w:name w:val="Başlık 1 Char"/>
+    <w:basedOn w:val="VarsaylanParagrafYazTipi"/>
+    <w:link w:val="Balk1"/>
     <w:uiPriority w:val="9"/>
     <w:rsid w:val="0016631D"/>
     <w:rPr>
@@ -42229,10 +43907,10 @@
       <w:szCs w:val="40"/>
     </w:rPr>
   </w:style>
-  <w:style w:type="character" w:customStyle="1" w:styleId="Heading2Char">
-    <w:name w:val="Heading 2 Char"/>
-    <w:basedOn w:val="DefaultParagraphFont"/>
-    <w:link w:val="Heading2"/>
+  <w:style w:type="character" w:customStyle="1" w:styleId="Balk2Char">
+    <w:name w:val="Başlık 2 Char"/>
+    <w:basedOn w:val="VarsaylanParagrafYazTipi"/>
+    <w:link w:val="Balk2"/>
     <w:uiPriority w:val="9"/>
     <w:rsid w:val="0016631D"/>
     <w:rPr>
@@ -42242,10 +43920,10 @@
       <w:szCs w:val="32"/>
     </w:rPr>
   </w:style>
-  <w:style w:type="character" w:customStyle="1" w:styleId="Heading3Char">
-    <w:name w:val="Heading 3 Char"/>
-    <w:basedOn w:val="DefaultParagraphFont"/>
-    <w:link w:val="Heading3"/>
+  <w:style w:type="character" w:customStyle="1" w:styleId="Balk3Char">
+    <w:name w:val="Başlık 3 Char"/>
+    <w:basedOn w:val="VarsaylanParagrafYazTipi"/>
+    <w:link w:val="Balk3"/>
     <w:uiPriority w:val="9"/>
     <w:semiHidden/>
     <w:rsid w:val="0016631D"/>
@@ -42256,10 +43934,10 @@
       <w:szCs w:val="28"/>
     </w:rPr>
   </w:style>
-  <w:style w:type="character" w:customStyle="1" w:styleId="Heading4Char">
-    <w:name w:val="Heading 4 Char"/>
-    <w:basedOn w:val="DefaultParagraphFont"/>
-    <w:link w:val="Heading4"/>
+  <w:style w:type="character" w:customStyle="1" w:styleId="Balk4Char">
+    <w:name w:val="Başlık 4 Char"/>
+    <w:basedOn w:val="VarsaylanParagrafYazTipi"/>
+    <w:link w:val="Balk4"/>
     <w:uiPriority w:val="9"/>
     <w:semiHidden/>
     <w:rsid w:val="0016631D"/>
@@ -42270,10 +43948,10 @@
       <w:color w:val="0F4761" w:themeColor="accent1" w:themeShade="BF"/>
     </w:rPr>
   </w:style>
-  <w:style w:type="character" w:customStyle="1" w:styleId="Heading5Char">
-    <w:name w:val="Heading 5 Char"/>
-    <w:basedOn w:val="DefaultParagraphFont"/>
-    <w:link w:val="Heading5"/>
+  <w:style w:type="character" w:customStyle="1" w:styleId="Balk5Char">
+    <w:name w:val="Başlık 5 Char"/>
+    <w:basedOn w:val="VarsaylanParagrafYazTipi"/>
+    <w:link w:val="Balk5"/>
     <w:uiPriority w:val="9"/>
     <w:semiHidden/>
     <w:rsid w:val="0016631D"/>
@@ -42282,10 +43960,10 @@
       <w:color w:val="0F4761" w:themeColor="accent1" w:themeShade="BF"/>
     </w:rPr>
   </w:style>
-  <w:style w:type="character" w:customStyle="1" w:styleId="Heading6Char">
-    <w:name w:val="Heading 6 Char"/>
-    <w:basedOn w:val="DefaultParagraphFont"/>
-    <w:link w:val="Heading6"/>
+  <w:style w:type="character" w:customStyle="1" w:styleId="Balk6Char">
+    <w:name w:val="Başlık 6 Char"/>
+    <w:basedOn w:val="VarsaylanParagrafYazTipi"/>
+    <w:link w:val="Balk6"/>
     <w:uiPriority w:val="9"/>
     <w:semiHidden/>
     <w:rsid w:val="0016631D"/>
@@ -42296,10 +43974,10 @@
       <w:color w:val="595959" w:themeColor="text1" w:themeTint="A6"/>
     </w:rPr>
   </w:style>
-  <w:style w:type="character" w:customStyle="1" w:styleId="Heading7Char">
-    <w:name w:val="Heading 7 Char"/>
-    <w:basedOn w:val="DefaultParagraphFont"/>
-    <w:link w:val="Heading7"/>
+  <w:style w:type="character" w:customStyle="1" w:styleId="Balk7Char">
+    <w:name w:val="Başlık 7 Char"/>
+    <w:basedOn w:val="VarsaylanParagrafYazTipi"/>
+    <w:link w:val="Balk7"/>
     <w:uiPriority w:val="9"/>
     <w:semiHidden/>
     <w:rsid w:val="0016631D"/>
@@ -42308,10 +43986,10 @@
       <w:color w:val="595959" w:themeColor="text1" w:themeTint="A6"/>
     </w:rPr>
   </w:style>
-  <w:style w:type="character" w:customStyle="1" w:styleId="Heading8Char">
-    <w:name w:val="Heading 8 Char"/>
-    <w:basedOn w:val="DefaultParagraphFont"/>
-    <w:link w:val="Heading8"/>
+  <w:style w:type="character" w:customStyle="1" w:styleId="Balk8Char">
+    <w:name w:val="Başlık 8 Char"/>
+    <w:basedOn w:val="VarsaylanParagrafYazTipi"/>
+    <w:link w:val="Balk8"/>
     <w:uiPriority w:val="9"/>
     <w:semiHidden/>
     <w:rsid w:val="0016631D"/>
@@ -42322,10 +44000,10 @@
       <w:color w:val="272727" w:themeColor="text1" w:themeTint="D8"/>
     </w:rPr>
   </w:style>
-  <w:style w:type="character" w:customStyle="1" w:styleId="Heading9Char">
-    <w:name w:val="Heading 9 Char"/>
-    <w:basedOn w:val="DefaultParagraphFont"/>
-    <w:link w:val="Heading9"/>
+  <w:style w:type="character" w:customStyle="1" w:styleId="Balk9Char">
+    <w:name w:val="Başlık 9 Char"/>
+    <w:basedOn w:val="VarsaylanParagrafYazTipi"/>
+    <w:link w:val="Balk9"/>
     <w:uiPriority w:val="9"/>
     <w:semiHidden/>
     <w:rsid w:val="0016631D"/>
@@ -42334,11 +44012,11 @@
       <w:color w:val="272727" w:themeColor="text1" w:themeTint="D8"/>
     </w:rPr>
   </w:style>
-  <w:style w:type="paragraph" w:styleId="Title">
+  <w:style w:type="paragraph" w:styleId="KonuBal">
     <w:name w:val="Title"/>
     <w:basedOn w:val="Normal"/>
     <w:next w:val="Normal"/>
-    <w:link w:val="TitleChar"/>
+    <w:link w:val="KonuBalChar"/>
     <w:uiPriority w:val="10"/>
     <w:qFormat/>
     <w:rsid w:val="0016631D"/>
@@ -42354,10 +44032,10 @@
       <w:szCs w:val="56"/>
     </w:rPr>
   </w:style>
-  <w:style w:type="character" w:customStyle="1" w:styleId="TitleChar">
-    <w:name w:val="Title Char"/>
-    <w:basedOn w:val="DefaultParagraphFont"/>
-    <w:link w:val="Title"/>
+  <w:style w:type="character" w:customStyle="1" w:styleId="KonuBalChar">
+    <w:name w:val="Konu Başlığı Char"/>
+    <w:basedOn w:val="VarsaylanParagrafYazTipi"/>
+    <w:link w:val="KonuBal"/>
     <w:uiPriority w:val="10"/>
     <w:rsid w:val="0016631D"/>
     <w:rPr>
@@ -42368,11 +44046,11 @@
       <w:szCs w:val="56"/>
     </w:rPr>
   </w:style>
-  <w:style w:type="paragraph" w:styleId="Subtitle">
+  <w:style w:type="paragraph" w:styleId="Altyaz">
     <w:name w:val="Subtitle"/>
     <w:basedOn w:val="Normal"/>
     <w:next w:val="Normal"/>
-    <w:link w:val="SubtitleChar"/>
+    <w:link w:val="AltyazChar"/>
     <w:uiPriority w:val="11"/>
     <w:qFormat/>
     <w:rsid w:val="0016631D"/>
@@ -42389,10 +44067,10 @@
       <w:szCs w:val="28"/>
     </w:rPr>
   </w:style>
-  <w:style w:type="character" w:customStyle="1" w:styleId="SubtitleChar">
-    <w:name w:val="Subtitle Char"/>
-    <w:basedOn w:val="DefaultParagraphFont"/>
-    <w:link w:val="Subtitle"/>
+  <w:style w:type="character" w:customStyle="1" w:styleId="AltyazChar">
+    <w:name w:val="Altyazı Char"/>
+    <w:basedOn w:val="VarsaylanParagrafYazTipi"/>
+    <w:link w:val="Altyaz"/>
     <w:uiPriority w:val="11"/>
     <w:rsid w:val="0016631D"/>
     <w:rPr>
@@ -42403,11 +44081,11 @@
       <w:szCs w:val="28"/>
     </w:rPr>
   </w:style>
-  <w:style w:type="paragraph" w:styleId="Quote">
+  <w:style w:type="paragraph" w:styleId="Alnt">
     <w:name w:val="Quote"/>
     <w:basedOn w:val="Normal"/>
     <w:next w:val="Normal"/>
-    <w:link w:val="QuoteChar"/>
+    <w:link w:val="AlntChar"/>
     <w:uiPriority w:val="29"/>
     <w:qFormat/>
     <w:rsid w:val="0016631D"/>
@@ -42421,10 +44099,10 @@
       <w:color w:val="404040" w:themeColor="text1" w:themeTint="BF"/>
     </w:rPr>
   </w:style>
-  <w:style w:type="character" w:customStyle="1" w:styleId="QuoteChar">
-    <w:name w:val="Quote Char"/>
-    <w:basedOn w:val="DefaultParagraphFont"/>
-    <w:link w:val="Quote"/>
+  <w:style w:type="character" w:customStyle="1" w:styleId="AlntChar">
+    <w:name w:val="Alıntı Char"/>
+    <w:basedOn w:val="VarsaylanParagrafYazTipi"/>
+    <w:link w:val="Alnt"/>
     <w:uiPriority w:val="29"/>
     <w:rsid w:val="0016631D"/>
     <w:rPr>
@@ -42433,7 +44111,7 @@
       <w:color w:val="404040" w:themeColor="text1" w:themeTint="BF"/>
     </w:rPr>
   </w:style>
-  <w:style w:type="paragraph" w:styleId="ListParagraph">
+  <w:style w:type="paragraph" w:styleId="ListeParagraf">
     <w:name w:val="List Paragraph"/>
     <w:basedOn w:val="Normal"/>
     <w:uiPriority w:val="34"/>
@@ -42444,9 +44122,9 @@
       <w:contextualSpacing/>
     </w:pPr>
   </w:style>
-  <w:style w:type="character" w:styleId="IntenseEmphasis">
+  <w:style w:type="character" w:styleId="GlVurgulama">
     <w:name w:val="Intense Emphasis"/>
-    <w:basedOn w:val="DefaultParagraphFont"/>
+    <w:basedOn w:val="VarsaylanParagrafYazTipi"/>
     <w:uiPriority w:val="21"/>
     <w:qFormat/>
     <w:rsid w:val="0016631D"/>
@@ -42456,11 +44134,11 @@
       <w:color w:val="0F4761" w:themeColor="accent1" w:themeShade="BF"/>
     </w:rPr>
   </w:style>
-  <w:style w:type="paragraph" w:styleId="IntenseQuote">
+  <w:style w:type="paragraph" w:styleId="GlAlnt">
     <w:name w:val="Intense Quote"/>
     <w:basedOn w:val="Normal"/>
     <w:next w:val="Normal"/>
-    <w:link w:val="IntenseQuoteChar"/>
+    <w:link w:val="GlAlntChar"/>
     <w:uiPriority w:val="30"/>
     <w:qFormat/>
     <w:rsid w:val="0016631D"/>
@@ -42479,10 +44157,10 @@
       <w:color w:val="0F4761" w:themeColor="accent1" w:themeShade="BF"/>
     </w:rPr>
   </w:style>
-  <w:style w:type="character" w:customStyle="1" w:styleId="IntenseQuoteChar">
-    <w:name w:val="Intense Quote Char"/>
-    <w:basedOn w:val="DefaultParagraphFont"/>
-    <w:link w:val="IntenseQuote"/>
+  <w:style w:type="character" w:customStyle="1" w:styleId="GlAlntChar">
+    <w:name w:val="Güçlü Alıntı Char"/>
+    <w:basedOn w:val="VarsaylanParagrafYazTipi"/>
+    <w:link w:val="GlAlnt"/>
     <w:uiPriority w:val="30"/>
     <w:rsid w:val="0016631D"/>
     <w:rPr>
@@ -42491,9 +44169,9 @@
       <w:color w:val="0F4761" w:themeColor="accent1" w:themeShade="BF"/>
     </w:rPr>
   </w:style>
-  <w:style w:type="character" w:styleId="IntenseReference">
+  <w:style w:type="character" w:styleId="GlBavuru">
     <w:name w:val="Intense Reference"/>
-    <w:basedOn w:val="DefaultParagraphFont"/>
+    <w:basedOn w:val="VarsaylanParagrafYazTipi"/>
     <w:uiPriority w:val="32"/>
     <w:qFormat/>
     <w:rsid w:val="0016631D"/>
@@ -42503,6 +44181,29 @@
       <w:smallCaps/>
       <w:color w:val="0F4761" w:themeColor="accent1" w:themeShade="BF"/>
       <w:spacing w:val="5"/>
+    </w:rPr>
+  </w:style>
+  <w:style w:type="character" w:styleId="Kpr">
+    <w:name w:val="Hyperlink"/>
+    <w:basedOn w:val="VarsaylanParagrafYazTipi"/>
+    <w:uiPriority w:val="99"/>
+    <w:unhideWhenUsed/>
+    <w:rsid w:val="00F04996"/>
+    <w:rPr>
+      <w:color w:val="467886" w:themeColor="hyperlink"/>
+      <w:u w:val="single"/>
+    </w:rPr>
+  </w:style>
+  <w:style w:type="character" w:styleId="zmlenmeyenBahsetme">
+    <w:name w:val="Unresolved Mention"/>
+    <w:basedOn w:val="VarsaylanParagrafYazTipi"/>
+    <w:uiPriority w:val="99"/>
+    <w:semiHidden/>
+    <w:unhideWhenUsed/>
+    <w:rsid w:val="00F04996"/>
+    <w:rPr>
+      <w:color w:val="605E5C"/>
+      <w:shd w:val="clear" w:color="auto" w:fill="E1DFDD"/>
     </w:rPr>
   </w:style>
 </w:styles>

</xml_diff>